<commit_message>
Adds alumni membership and improves formatting
Introduces an official alumni membership section, clarifying alumni participation and voting privileges.
Enhances readability by converting bullet points to consistent indentation and spacing.
Improves clarity and accessibility of organization constitution for current and future members.
</commit_message>
<xml_diff>
--- a/McLennan-Community-College/_MCCSVA/MCCSVA Constitution 2026.docx
+++ b/McLennan-Community-College/_MCCSVA/MCCSVA Constitution 2026.docx
@@ -119,16 +119,16 @@
       <w:r>
         <w:rPr>
           <w:rFonts w:ascii="Times New Roman" w:hAnsi="Times New Roman" w:cs="Times New Roman"/>
-          <w:b w:val="1"/>
-          <w:bCs w:val="1"/>
+          <w:b/>
+          <w:bCs/>
         </w:rPr>
         <w:t>Section 1: Name</w:t>
       </w:r>
       <w:r>
         <w:rPr>
           <w:rFonts w:ascii="Times New Roman" w:hAnsi="Times New Roman" w:cs="Times New Roman"/>
-          <w:b w:val="1"/>
-          <w:bCs w:val="1"/>
+          <w:b/>
+          <w:bCs/>
         </w:rPr>
         <w:t>.</w:t>
       </w:r>
@@ -136,40 +136,74 @@
         <w:rPr>
           <w:rFonts w:ascii="Times New Roman" w:hAnsi="Times New Roman" w:cs="Times New Roman"/>
         </w:rPr>
-        <w:t xml:space="preserve"> The name of the student organization represented by this constitution is McLennan Community College Student Veterans of America. The acronym </w:t>
-      </w:r>
-      <w:r>
+        <w:t xml:space="preserve"> The name of the student organization represented by this constitution is McLennan Community College Student Veterans of America. The acronym representing this shall be MCCSVA.</w:t>
+      </w:r>
+    </w:p>
+    <w:p>
+      <w:pPr>
         <w:rPr>
           <w:rFonts w:ascii="Times New Roman" w:hAnsi="Times New Roman" w:cs="Times New Roman"/>
         </w:rPr>
-        <w:t>representing</w:t>
-      </w:r>
+      </w:pPr>
       <w:r>
         <w:rPr>
           <w:rFonts w:ascii="Times New Roman" w:hAnsi="Times New Roman" w:cs="Times New Roman"/>
-        </w:rPr>
-        <w:t xml:space="preserve"> this shall be MCCSVA.</w:t>
-      </w:r>
-    </w:p>
-    <w:p>
-      <w:pPr>
+          <w:b/>
+          <w:bCs/>
+        </w:rPr>
+        <w:t>Section 2: Affiliation</w:t>
+      </w:r>
+      <w:r>
         <w:rPr>
           <w:rFonts w:ascii="Times New Roman" w:hAnsi="Times New Roman" w:cs="Times New Roman"/>
-        </w:rPr>
-      </w:pPr>
+          <w:b/>
+          <w:bCs/>
+        </w:rPr>
+        <w:t>.</w:t>
+      </w:r>
       <w:r>
         <w:rPr>
           <w:rFonts w:ascii="Times New Roman" w:hAnsi="Times New Roman" w:cs="Times New Roman"/>
-          <w:b w:val="1"/>
-          <w:bCs w:val="1"/>
-        </w:rPr>
-        <w:t>Section 2: Affiliation</w:t>
-      </w:r>
-      <w:r>
+        </w:rPr>
+        <w:t xml:space="preserve"> This organization is a recognized chapter of the national Student Veterans of America (SVA) organization and operates under the guidance of the McLennan Community College Office of Student Life.</w:t>
+      </w:r>
+    </w:p>
+    <w:p>
+      <w:pPr>
         <w:rPr>
           <w:rFonts w:ascii="Times New Roman" w:hAnsi="Times New Roman" w:cs="Times New Roman"/>
-          <w:b w:val="1"/>
-          <w:bCs w:val="1"/>
+          <w:b/>
+          <w:bCs/>
+        </w:rPr>
+      </w:pPr>
+      <w:r>
+        <w:rPr>
+          <w:rFonts w:ascii="Times New Roman" w:hAnsi="Times New Roman" w:cs="Times New Roman"/>
+          <w:b/>
+          <w:bCs/>
+        </w:rPr>
+        <w:t>ARTICLE II: PURPOSE AND GOALS</w:t>
+      </w:r>
+    </w:p>
+    <w:p>
+      <w:pPr>
+        <w:rPr>
+          <w:rFonts w:ascii="Times New Roman" w:hAnsi="Times New Roman" w:cs="Times New Roman"/>
+        </w:rPr>
+      </w:pPr>
+      <w:r>
+        <w:rPr>
+          <w:rFonts w:ascii="Times New Roman" w:hAnsi="Times New Roman" w:cs="Times New Roman"/>
+          <w:b/>
+          <w:bCs/>
+        </w:rPr>
+        <w:t>Section 1: Mission Statement</w:t>
+      </w:r>
+      <w:r>
+        <w:rPr>
+          <w:rFonts w:ascii="Times New Roman" w:hAnsi="Times New Roman" w:cs="Times New Roman"/>
+          <w:b/>
+          <w:bCs/>
         </w:rPr>
         <w:t>.</w:t>
       </w:r>
@@ -177,27 +211,27 @@
         <w:rPr>
           <w:rFonts w:ascii="Times New Roman" w:hAnsi="Times New Roman" w:cs="Times New Roman"/>
         </w:rPr>
-        <w:t xml:space="preserve"> This organization is a recognized chapter of the national Student Veterans of America (SVA) organization and </w:t>
-      </w:r>
+        <w:t xml:space="preserve"> The McLennan Community College Student Veterans of America (MCCSVA) </w:t>
+      </w:r>
+      <w:bookmarkStart w:id="0" w:name="_Int_1WmXqtd2"/>
       <w:r>
         <w:rPr>
           <w:rFonts w:ascii="Times New Roman" w:hAnsi="Times New Roman" w:cs="Times New Roman"/>
         </w:rPr>
-        <w:t>operates</w:t>
-      </w:r>
+        <w:t>is dedicated to providing</w:t>
+      </w:r>
+      <w:bookmarkEnd w:id="0"/>
       <w:r>
         <w:rPr>
           <w:rFonts w:ascii="Times New Roman" w:hAnsi="Times New Roman" w:cs="Times New Roman"/>
         </w:rPr>
-        <w:t xml:space="preserve"> under the guidance of the McLennan Community College Office of Student Life.</w:t>
+        <w:t xml:space="preserve"> military veterans with the resources, support, and advocacy needed to succeed in higher education and post-graduation life.</w:t>
       </w:r>
     </w:p>
     <w:p>
       <w:pPr>
         <w:rPr>
           <w:rFonts w:ascii="Times New Roman" w:hAnsi="Times New Roman" w:cs="Times New Roman"/>
-          <w:b/>
-          <w:bCs/>
         </w:rPr>
       </w:pPr>
       <w:r>
@@ -206,91 +240,13 @@
           <w:b/>
           <w:bCs/>
         </w:rPr>
-        <w:t>ARTICLE II: PURPOSE AND GOALS</w:t>
-      </w:r>
-    </w:p>
-    <w:p>
-      <w:pPr>
+        <w:t>Section 2: Objectives</w:t>
+      </w:r>
+      <w:r>
         <w:rPr>
           <w:rFonts w:ascii="Times New Roman" w:hAnsi="Times New Roman" w:cs="Times New Roman"/>
-        </w:rPr>
-      </w:pPr>
-      <w:r>
-        <w:rPr>
-          <w:rFonts w:ascii="Times New Roman" w:hAnsi="Times New Roman" w:cs="Times New Roman"/>
-          <w:b w:val="1"/>
-          <w:bCs w:val="1"/>
-        </w:rPr>
-        <w:t>Section 1: Mission Statement</w:t>
-      </w:r>
-      <w:r>
-        <w:rPr>
-          <w:rFonts w:ascii="Times New Roman" w:hAnsi="Times New Roman" w:cs="Times New Roman"/>
-          <w:b w:val="1"/>
-          <w:bCs w:val="1"/>
-        </w:rPr>
-        <w:t>.</w:t>
-      </w:r>
-      <w:r>
-        <w:rPr>
-          <w:rFonts w:ascii="Times New Roman" w:hAnsi="Times New Roman" w:cs="Times New Roman"/>
-        </w:rPr>
-        <w:t xml:space="preserve"> </w:t>
-      </w:r>
-      <w:r>
-        <w:rPr>
-          <w:rFonts w:ascii="Times New Roman" w:hAnsi="Times New Roman" w:cs="Times New Roman"/>
-        </w:rPr>
-        <w:t>The</w:t>
-      </w:r>
-      <w:r>
-        <w:rPr>
-          <w:rFonts w:ascii="Times New Roman" w:hAnsi="Times New Roman" w:cs="Times New Roman"/>
-        </w:rPr>
-        <w:t xml:space="preserve"> McLennan Community College Student Veterans of America (MCCSVA) </w:t>
-      </w:r>
-      <w:bookmarkStart w:name="_Int_1WmXqtd2" w:id="1100020258"/>
-      <w:r>
-        <w:rPr>
-          <w:rFonts w:ascii="Times New Roman" w:hAnsi="Times New Roman" w:cs="Times New Roman"/>
-        </w:rPr>
-        <w:t>is dedicated to providing</w:t>
-      </w:r>
-      <w:bookmarkEnd w:id="1100020258"/>
-      <w:r>
-        <w:rPr>
-          <w:rFonts w:ascii="Times New Roman" w:hAnsi="Times New Roman" w:cs="Times New Roman"/>
-        </w:rPr>
-        <w:t xml:space="preserve"> military veterans with the resources, support, and advocacy needed to succeed in higher education and post-graduation life.</w:t>
-      </w:r>
-    </w:p>
-    <w:p>
-      <w:pPr>
-        <w:rPr>
-          <w:rFonts w:ascii="Times New Roman" w:hAnsi="Times New Roman" w:cs="Times New Roman"/>
-        </w:rPr>
-      </w:pPr>
-      <w:r>
-        <w:rPr>
-          <w:rFonts w:ascii="Times New Roman" w:hAnsi="Times New Roman" w:cs="Times New Roman"/>
-          <w:b w:val="1"/>
-          <w:bCs w:val="1"/>
-        </w:rPr>
-        <w:t xml:space="preserve">Section 2: </w:t>
-      </w:r>
-      <w:r>
-        <w:rPr>
-          <w:rFonts w:ascii="Times New Roman" w:hAnsi="Times New Roman" w:cs="Times New Roman"/>
-          <w:b w:val="1"/>
-          <w:bCs w:val="1"/>
-        </w:rPr>
-        <w:t>Objectives</w:t>
-      </w:r>
-      <w:r>
-        <w:rPr>
-          <w:rFonts w:ascii="Times New Roman" w:hAnsi="Times New Roman" w:cs="Times New Roman"/>
-          <w:b w:val="1"/>
-          <w:bCs w:val="1"/>
+          <w:b/>
+          <w:bCs/>
         </w:rPr>
         <w:t>.</w:t>
       </w:r>
@@ -341,8 +297,8 @@
       <w:r>
         <w:rPr>
           <w:rFonts w:ascii="Times New Roman" w:hAnsi="Times New Roman" w:cs="Times New Roman"/>
-          <w:b w:val="1"/>
-          <w:bCs w:val="1"/>
+          <w:b/>
+          <w:bCs/>
         </w:rPr>
         <w:t>Advocacy:</w:t>
       </w:r>
@@ -350,49 +306,19 @@
         <w:rPr>
           <w:rFonts w:ascii="Times New Roman" w:hAnsi="Times New Roman" w:cs="Times New Roman"/>
         </w:rPr>
-        <w:t xml:space="preserve"> To promote awareness of veterans' issues and ensure members are informed of </w:t>
+        <w:t xml:space="preserve"> To promote awareness of veterans' issues and ensure members are informed of benefits</w:t>
       </w:r>
       <w:r>
         <w:rPr>
           <w:rFonts w:ascii="Times New Roman" w:hAnsi="Times New Roman" w:cs="Times New Roman"/>
         </w:rPr>
-        <w:t>benefits</w:t>
-      </w:r>
-      <w:r>
-        <w:rPr>
-          <w:rFonts w:ascii="Times New Roman" w:hAnsi="Times New Roman" w:cs="Times New Roman"/>
-        </w:rPr>
-        <w:t>, and</w:t>
-      </w:r>
-      <w:r>
-        <w:rPr>
-          <w:rFonts w:ascii="Times New Roman" w:hAnsi="Times New Roman" w:cs="Times New Roman"/>
-        </w:rPr>
-        <w:t xml:space="preserve"> </w:t>
-      </w:r>
-      <w:r>
-        <w:rPr>
-          <w:rFonts w:ascii="Times New Roman" w:hAnsi="Times New Roman" w:eastAsia="Aptos" w:cs="Times New Roman"/>
-          <w:b w:val="0"/>
-          <w:bCs w:val="0"/>
-          <w:noProof w:val="0"/>
-          <w:sz w:val="24"/>
-          <w:szCs w:val="24"/>
-          <w:lang w:val="en-US"/>
-        </w:rPr>
-        <w:t xml:space="preserve">represent the veteran perspective on college governance </w:t>
-      </w:r>
-      <w:r>
-        <w:rPr>
-          <w:rFonts w:ascii="Times New Roman" w:hAnsi="Times New Roman" w:eastAsia="Aptos" w:cs="Times New Roman"/>
-          <w:b w:val="0"/>
-          <w:bCs w:val="0"/>
-          <w:noProof w:val="0"/>
-          <w:sz w:val="24"/>
-          <w:szCs w:val="24"/>
-          <w:lang w:val="en-US"/>
-        </w:rPr>
-        <w:t>committees.</w:t>
+        <w:t xml:space="preserve">, and </w:t>
+      </w:r>
+      <w:r>
+        <w:rPr>
+          <w:rFonts w:ascii="Times New Roman" w:eastAsia="Aptos" w:hAnsi="Times New Roman" w:cs="Times New Roman"/>
+        </w:rPr>
+        <w:t>represent the veteran perspective on college governance committees.</w:t>
       </w:r>
     </w:p>
     <w:p>
@@ -409,8 +335,8 @@
       <w:r>
         <w:rPr>
           <w:rFonts w:ascii="Times New Roman" w:hAnsi="Times New Roman" w:cs="Times New Roman"/>
-          <w:b w:val="1"/>
-          <w:bCs w:val="1"/>
+          <w:b/>
+          <w:bCs/>
         </w:rPr>
         <w:t>Campus Integration:</w:t>
       </w:r>
@@ -418,19 +344,7 @@
         <w:rPr>
           <w:rFonts w:ascii="Times New Roman" w:hAnsi="Times New Roman" w:cs="Times New Roman"/>
         </w:rPr>
-        <w:t xml:space="preserve"> To </w:t>
-      </w:r>
-      <w:r>
-        <w:rPr>
-          <w:rFonts w:ascii="Times New Roman" w:hAnsi="Times New Roman" w:cs="Times New Roman"/>
-        </w:rPr>
-        <w:t>assist</w:t>
-      </w:r>
-      <w:r>
-        <w:rPr>
-          <w:rFonts w:ascii="Times New Roman" w:hAnsi="Times New Roman" w:cs="Times New Roman"/>
-        </w:rPr>
-        <w:t xml:space="preserve"> the college in promoting </w:t>
+        <w:t xml:space="preserve"> To assist the college in promoting </w:t>
       </w:r>
       <w:r>
         <w:rPr>
@@ -489,35 +403,28 @@
       </w:pPr>
       <w:r>
         <w:rPr>
-          <w:b w:val="1"/>
-          <w:bCs w:val="1"/>
+          <w:b/>
+          <w:bCs/>
         </w:rPr>
         <w:t>Section 1: Eligibility</w:t>
       </w:r>
       <w:r>
         <w:rPr>
-          <w:b w:val="1"/>
-          <w:bCs w:val="1"/>
+          <w:b/>
+          <w:bCs/>
         </w:rPr>
         <w:t>.</w:t>
       </w:r>
       <w:r>
-        <w:rPr/>
         <w:t xml:space="preserve"> There is no maximum number of members for this organization. Membership is open to any student interested in veteran affairs</w:t>
       </w:r>
       <w:r>
-        <w:rPr/>
         <w:t xml:space="preserve">, </w:t>
       </w:r>
       <w:r>
-        <w:rPr>
-          <w:noProof w:val="0"/>
-          <w:lang w:val="en-US"/>
-        </w:rPr>
         <w:t>including those attending satellite campuses (e.g., Tarleton State, Texas Tech) via the University Center</w:t>
       </w:r>
       <w:r>
-        <w:rPr/>
         <w:t>.</w:t>
       </w:r>
     </w:p>
@@ -527,20 +434,19 @@
       </w:pPr>
       <w:r>
         <w:rPr>
-          <w:b w:val="1"/>
-          <w:bCs w:val="1"/>
+          <w:b/>
+          <w:bCs/>
         </w:rPr>
         <w:t>Section 2: Structure</w:t>
       </w:r>
       <w:r>
         <w:rPr>
-          <w:b w:val="1"/>
-          <w:bCs w:val="1"/>
+          <w:b/>
+          <w:bCs/>
         </w:rPr>
         <w:t>.</w:t>
       </w:r>
       <w:r>
-        <w:rPr/>
         <w:t xml:space="preserve"> The structure of MCCSVA will consist of the Executive Officer Team and the General Membership.</w:t>
       </w:r>
     </w:p>
@@ -550,35 +456,26 @@
       </w:pPr>
       <w:r>
         <w:rPr>
-          <w:b w:val="1"/>
-          <w:bCs w:val="1"/>
+          <w:b/>
+          <w:bCs/>
         </w:rPr>
         <w:t>Section 3: Diversity and Non-Discrimination</w:t>
       </w:r>
       <w:r>
         <w:rPr>
-          <w:b w:val="1"/>
-          <w:bCs w:val="1"/>
+          <w:b/>
+          <w:bCs/>
         </w:rPr>
         <w:t>.</w:t>
       </w:r>
       <w:r>
-        <w:rPr/>
-        <w:t xml:space="preserve"> MCCSVA operates as a politically neutral organization focused on the shared experience of military service and academic success. We value merit, personal responsibility, and mutual respect. MCCSVA prohibits discrimination based on race, color, religion, national origin, sex, age, or disability. The organization shall not endorse any specific political ideology, party, or candidate, </w:t>
-      </w:r>
-      <w:r>
-        <w:rPr/>
-        <w:t>maintaining</w:t>
-      </w:r>
-      <w:r>
-        <w:rPr/>
-        <w:t xml:space="preserve"> a focus solely on the well-being and camaraderie of student veterans.</w:t>
-      </w:r>
-    </w:p>
-    <w:p>
-      <w:pPr>
-        <w:rPr>
-          <w:rFonts w:ascii="Times New Roman" w:hAnsi="Times New Roman" w:eastAsia="Times New Roman" w:cs="Times New Roman"/>
+        <w:t xml:space="preserve"> MCCSVA operates as a politically neutral organization focused on the shared experience of military service and academic success. We value merit, personal responsibility, and mutual respect. MCCSVA prohibits discrimination based on race, color, religion, national origin, sex, age, or disability. The organization shall not endorse any specific political ideology, party, or candidate, maintaining a focus solely on the well-being and camaraderie of student veterans.</w:t>
+      </w:r>
+    </w:p>
+    <w:p>
+      <w:pPr>
+        <w:rPr>
+          <w:rFonts w:ascii="Times New Roman" w:eastAsia="Times New Roman" w:hAnsi="Times New Roman" w:cs="Times New Roman"/>
           <w:kern w:val="0"/>
           <w14:ligatures w14:val="none"/>
         </w:rPr>
@@ -593,20 +490,20 @@
       </w:pPr>
       <w:r>
         <w:rPr>
-          <w:b w:val="1"/>
-          <w:bCs w:val="1"/>
-        </w:rPr>
+          <w:b/>
+          <w:bCs/>
+        </w:rPr>
+        <w:lastRenderedPageBreak/>
         <w:t>Section 4: GPA Requirement</w:t>
       </w:r>
       <w:r>
         <w:rPr>
-          <w:b w:val="1"/>
-          <w:bCs w:val="1"/>
+          <w:b/>
+          <w:bCs/>
         </w:rPr>
         <w:t>.</w:t>
       </w:r>
       <w:r>
-        <w:rPr/>
         <w:t xml:space="preserve"> The officers and members must meet the following requirements:</w:t>
       </w:r>
     </w:p>
@@ -640,13 +537,8 @@
           <w:numId w:val="2"/>
         </w:numPr>
       </w:pPr>
-      <w:proofErr w:type="gramStart"/>
-      <w:r>
-        <w:t>In order for</w:t>
-      </w:r>
-      <w:proofErr w:type="gramEnd"/>
-      <w:r>
-        <w:t xml:space="preserve"> this provision to be met, at least </w:t>
+      <w:r>
+        <w:t xml:space="preserve">In order for this provision to be met, at least </w:t>
       </w:r>
       <w:r>
         <w:rPr>
@@ -656,23 +548,7 @@
         <w:t>six hours</w:t>
       </w:r>
       <w:r>
-        <w:t xml:space="preserve"> (half-time credits) must </w:t>
-      </w:r>
-      <w:proofErr w:type="gramStart"/>
-      <w:r>
-        <w:t>have been</w:t>
-      </w:r>
-      <w:proofErr w:type="gramEnd"/>
-      <w:r>
-        <w:t xml:space="preserve"> taken </w:t>
-      </w:r>
-      <w:proofErr w:type="gramStart"/>
-      <w:r>
-        <w:t>for the semester under consideration</w:t>
-      </w:r>
-      <w:proofErr w:type="gramEnd"/>
-      <w:r>
-        <w:t>.</w:t>
+        <w:t xml:space="preserve"> (half-time credits) must have been taken for the semester under consideration.</w:t>
       </w:r>
     </w:p>
     <w:p>
@@ -684,54 +560,18 @@
         </w:numPr>
         <w:spacing w:after="0" w:line="240" w:lineRule="auto"/>
         <w:rPr>
-          <w:rFonts w:ascii="Times New Roman" w:hAnsi="Times New Roman" w:eastAsia="Times New Roman" w:cs="Times New Roman"/>
-          <w:kern w:val="0"/>
-          <w14:ligatures w14:val="none"/>
-        </w:rPr>
-      </w:pPr>
-      <w:r>
-        <w:rPr>
-          <w:rFonts w:ascii="Times New Roman" w:hAnsi="Times New Roman" w:eastAsia="Times New Roman" w:cs="Times New Roman"/>
-          <w:kern w:val="0"/>
-          <w14:ligatures w14:val="none"/>
-        </w:rPr>
-        <w:t xml:space="preserve">In one limited circumstance, summer semester hours may be applied to this provision. </w:t>
-      </w:r>
-      <w:proofErr w:type="gramStart"/>
-      <w:r>
-        <w:rPr>
-          <w:rFonts w:ascii="Times New Roman" w:hAnsi="Times New Roman" w:eastAsia="Times New Roman" w:cs="Times New Roman"/>
-          <w:kern w:val="0"/>
-          <w14:ligatures w14:val="none"/>
-        </w:rPr>
-        <w:t>In order for</w:t>
-      </w:r>
-      <w:proofErr w:type="gramEnd"/>
-      <w:r>
-        <w:rPr>
-          <w:rFonts w:ascii="Times New Roman" w:hAnsi="Times New Roman" w:eastAsia="Times New Roman" w:cs="Times New Roman"/>
-          <w:kern w:val="0"/>
-          <w14:ligatures w14:val="none"/>
-        </w:rPr>
-        <w:t xml:space="preserve"> summer coursework to qualify toward a grade point ratio prior to election/appointment, at least six credit hours must have been taken </w:t>
-      </w:r>
-      <w:proofErr w:type="gramStart"/>
-      <w:r>
-        <w:rPr>
-          <w:rFonts w:ascii="Times New Roman" w:hAnsi="Times New Roman" w:eastAsia="Times New Roman" w:cs="Times New Roman"/>
-          <w:kern w:val="0"/>
-          <w14:ligatures w14:val="none"/>
-        </w:rPr>
-        <w:t>during the course of</w:t>
-      </w:r>
-      <w:proofErr w:type="gramEnd"/>
-      <w:r>
-        <w:rPr>
-          <w:rFonts w:ascii="Times New Roman" w:hAnsi="Times New Roman" w:eastAsia="Times New Roman" w:cs="Times New Roman"/>
-          <w:kern w:val="0"/>
-          <w14:ligatures w14:val="none"/>
-        </w:rPr>
-        <w:t xml:space="preserve"> either the full or two summer session(s).</w:t>
+          <w:rFonts w:ascii="Times New Roman" w:eastAsia="Times New Roman" w:hAnsi="Times New Roman" w:cs="Times New Roman"/>
+          <w:kern w:val="0"/>
+          <w14:ligatures w14:val="none"/>
+        </w:rPr>
+      </w:pPr>
+      <w:r>
+        <w:rPr>
+          <w:rFonts w:ascii="Times New Roman" w:eastAsia="Times New Roman" w:hAnsi="Times New Roman" w:cs="Times New Roman"/>
+          <w:kern w:val="0"/>
+          <w14:ligatures w14:val="none"/>
+        </w:rPr>
+        <w:t>In one limited circumstance, summer semester hours may be applied to this provision. In order for summer coursework to qualify toward a grade point ratio prior to election/appointment, at least six credit hours must have been taken during the course of either the full or two summer session(s).</w:t>
       </w:r>
     </w:p>
     <w:p>
@@ -770,15 +610,7 @@
         </w:numPr>
       </w:pPr>
       <w:r>
-        <w:t xml:space="preserve">Students enrolled in UCEN are also eligible to hold an office, </w:t>
-      </w:r>
-      <w:proofErr w:type="gramStart"/>
-      <w:r>
-        <w:t>as long as</w:t>
-      </w:r>
-      <w:proofErr w:type="gramEnd"/>
-      <w:r>
-        <w:t xml:space="preserve"> the student is meeting all applicable UCEN requirements and is in good standing with the program.</w:t>
+        <w:t>Students enrolled in UCEN are also eligible to hold an office, as long as the student is meeting all applicable UCEN requirements and is in good standing with the program.</w:t>
       </w:r>
     </w:p>
     <w:p>
@@ -799,112 +631,67 @@
       </w:pPr>
       <w:r>
         <w:rPr>
-          <w:b w:val="1"/>
-          <w:bCs w:val="1"/>
+          <w:b/>
+          <w:bCs/>
         </w:rPr>
         <w:t>Section 6: Probationary Procedure</w:t>
       </w:r>
       <w:r>
         <w:rPr>
-          <w:b w:val="1"/>
-          <w:bCs w:val="1"/>
+          <w:b/>
+          <w:bCs/>
         </w:rPr>
         <w:t>.</w:t>
       </w:r>
       <w:r>
-        <w:rPr/>
         <w:t xml:space="preserve"> </w:t>
       </w:r>
       <w:r>
         <w:rPr>
           <w:rStyle w:val="citation-994"/>
-          <w:rFonts w:eastAsia="" w:eastAsiaTheme="majorEastAsia"/>
-        </w:rPr>
-        <w:t xml:space="preserve">During the probationary semester, the officer can still hold their position but will be </w:t>
-      </w:r>
-      <w:r>
-        <w:rPr>
-          <w:rStyle w:val="citation-994"/>
-          <w:rFonts w:eastAsia="" w:eastAsiaTheme="majorEastAsia"/>
-        </w:rPr>
-        <w:t>required</w:t>
-      </w:r>
-      <w:r>
-        <w:rPr>
-          <w:rStyle w:val="citation-994"/>
-          <w:rFonts w:eastAsia="" w:eastAsiaTheme="majorEastAsia"/>
-        </w:rPr>
-        <w:t xml:space="preserve"> to meet bi-weekly with an advisor to ensure accountability</w:t>
-      </w:r>
-      <w:r>
-        <w:rPr/>
+          <w:rFonts w:eastAsiaTheme="majorEastAsia"/>
+        </w:rPr>
+        <w:t>During the probationary semester, the officer can still hold their position but will be required to meet bi-weekly with an advisor to ensure accountability</w:t>
+      </w:r>
+      <w:r>
         <w:t xml:space="preserve">. </w:t>
       </w:r>
       <w:r>
         <w:rPr>
           <w:rStyle w:val="citation-993"/>
-          <w:rFonts w:eastAsia="" w:eastAsiaTheme="majorEastAsia"/>
-        </w:rPr>
-        <w:t xml:space="preserve">The officer will also </w:t>
-      </w:r>
-      <w:r>
-        <w:rPr>
-          <w:rStyle w:val="citation-993"/>
-          <w:rFonts w:eastAsia="" w:eastAsiaTheme="majorEastAsia"/>
-        </w:rPr>
-        <w:t>be required</w:t>
-      </w:r>
-      <w:r>
-        <w:rPr>
-          <w:rStyle w:val="citation-993"/>
-          <w:rFonts w:eastAsia="" w:eastAsiaTheme="majorEastAsia"/>
-        </w:rPr>
-        <w:t xml:space="preserve"> to </w:t>
-      </w:r>
-      <w:r>
-        <w:rPr>
-          <w:rStyle w:val="citation-993"/>
-          <w:rFonts w:eastAsia="" w:eastAsiaTheme="majorEastAsia"/>
-        </w:rPr>
-        <w:t>submit</w:t>
-      </w:r>
-      <w:r>
-        <w:rPr>
-          <w:rStyle w:val="citation-993"/>
-          <w:rFonts w:eastAsia="" w:eastAsiaTheme="majorEastAsia"/>
-        </w:rPr>
-        <w:t xml:space="preserve"> a proposal </w:t>
-      </w:r>
-      <w:r>
-        <w:rPr>
-          <w:rStyle w:val="citation-993"/>
-          <w:rFonts w:eastAsia="" w:eastAsiaTheme="majorEastAsia"/>
-        </w:rPr>
-        <w:t>stating</w:t>
-      </w:r>
-      <w:r>
-        <w:rPr>
-          <w:rStyle w:val="citation-993"/>
-          <w:rFonts w:eastAsia="" w:eastAsiaTheme="majorEastAsia"/>
-        </w:rPr>
-        <w:t xml:space="preserve"> how they will ensure their cumulative GPA meets the </w:t>
-      </w:r>
-      <w:r>
-        <w:rPr>
-          <w:rStyle w:val="citation-993"/>
-          <w:rFonts w:eastAsia="" w:eastAsiaTheme="majorEastAsia"/>
-        </w:rPr>
-        <w:t>minimum</w:t>
-      </w:r>
-      <w:r>
-        <w:rPr>
-          <w:rStyle w:val="citation-993"/>
-          <w:rFonts w:eastAsia="" w:eastAsiaTheme="majorEastAsia"/>
-        </w:rPr>
-        <w:t xml:space="preserve"> requirement the following semester</w:t>
-      </w:r>
-      <w:r>
-        <w:rPr/>
+          <w:rFonts w:eastAsiaTheme="majorEastAsia"/>
+        </w:rPr>
+        <w:t>The officer will also be required to submit a proposal stating how they will ensure their cumulative GPA meets the minimum requirement the following semester</w:t>
+      </w:r>
+      <w:r>
+        <w:t>.</w:t>
+      </w:r>
+    </w:p>
+    <w:p>
+      <w:pPr>
+        <w:pStyle w:val="NormalWeb"/>
+      </w:pPr>
+      <w:r>
+        <w:rPr>
+          <w:b/>
+          <w:bCs/>
+        </w:rPr>
+        <w:t>Section 7: Alumni Membership</w:t>
+      </w:r>
+      <w:r>
+        <w:t xml:space="preserve"> Upon graduation or transfer, active members transition to Alumni Membership. Alumni members are encouraged to attend general meetings, social events, and serve as mentors. However, Alumni members </w:t>
+      </w:r>
+      <w:r>
+        <w:rPr>
+          <w:b/>
+          <w:bCs/>
+        </w:rPr>
+        <w:t>shall not hold executive office, nor shall they hold voting privileges</w:t>
+      </w:r>
+      <w:r>
+        <w:t xml:space="preserve"> on official organization business</w:t>
+      </w:r>
+      <w:r>
         <w:t>.</w:t>
       </w:r>
     </w:p>
@@ -1007,6 +794,7 @@
           <w:b/>
           <w:bCs/>
         </w:rPr>
+        <w:lastRenderedPageBreak/>
         <w:t>Section 2: Alcohol Policy Violation</w:t>
       </w:r>
       <w:r>
@@ -1015,26 +803,13 @@
     </w:p>
     <w:p>
       <w:pPr>
-        <w:rPr>
-          <w:rFonts w:ascii="Times New Roman" w:hAnsi="Times New Roman" w:eastAsia="Times New Roman" w:cs="Times New Roman"/>
-          <w:kern w:val="0"/>
-          <w14:ligatures w14:val="none"/>
-        </w:rPr>
-      </w:pPr>
-      <w:r>
-        <w:br w:type="page"/>
-      </w:r>
-    </w:p>
-    <w:p>
-      <w:pPr>
-        <w:pStyle w:val="NormalWeb"/>
-      </w:pPr>
-      <w:r>
-        <w:rPr>
-          <w:b/>
-          <w:bCs/>
-        </w:rPr>
-        <w:lastRenderedPageBreak/>
+        <w:pStyle w:val="NormalWeb"/>
+      </w:pPr>
+      <w:r>
+        <w:rPr>
+          <w:b/>
+          <w:bCs/>
+        </w:rPr>
         <w:t>Section 3: Process of Removal</w:t>
       </w:r>
     </w:p>
@@ -1054,53 +829,13 @@
         <w:t>Notification:</w:t>
       </w:r>
       <w:r>
-        <w:t xml:space="preserve"> When a violation occurs, the member in question will receive a notice by email from the President. The </w:t>
-      </w:r>
-      <w:proofErr w:type="gramStart"/>
-      <w:r>
-        <w:t>member</w:t>
-      </w:r>
-      <w:proofErr w:type="gramEnd"/>
-      <w:r>
-        <w:t xml:space="preserve"> will have 24 hours to respond to </w:t>
-      </w:r>
-      <w:proofErr w:type="gramStart"/>
-      <w:r>
-        <w:t>set</w:t>
-      </w:r>
-      <w:proofErr w:type="gramEnd"/>
-      <w:r>
-        <w:t xml:space="preserve"> up a meeting time with the </w:t>
-      </w:r>
-      <w:proofErr w:type="gramStart"/>
-      <w:r>
-        <w:t>officer</w:t>
-      </w:r>
-      <w:proofErr w:type="gramEnd"/>
-      <w:r>
-        <w:t xml:space="preserve"> team.</w:t>
+        <w:t xml:space="preserve"> When a violation occurs, the member in question will receive a notice by email from the President. The member will have 24 hours to respond to set up a meeting time with the officer team.</w:t>
       </w:r>
       <w:r>
         <w:t xml:space="preserve"> </w:t>
       </w:r>
       <w:r>
-        <w:t xml:space="preserve">Failure to respond within the 24-hour window, or failure to appear at the scheduled hearing, will result in the forfeiture of the member's right to </w:t>
-      </w:r>
-      <w:proofErr w:type="gramStart"/>
-      <w:r>
-        <w:t>defense</w:t>
-      </w:r>
-      <w:proofErr w:type="gramEnd"/>
-      <w:r>
-        <w:t xml:space="preserve">. The </w:t>
-      </w:r>
-      <w:proofErr w:type="gramStart"/>
-      <w:r>
-        <w:t>officer</w:t>
-      </w:r>
-      <w:proofErr w:type="gramEnd"/>
-      <w:r>
-        <w:t xml:space="preserve"> team will then proceed with the review and vote in the member's absence.</w:t>
+        <w:t>Failure to respond within the 24-hour window, or failure to appear at the scheduled hearing, will result in the forfeiture of the member's right to defense. The officer team will then proceed with the review and vote in the member's absence.</w:t>
       </w:r>
     </w:p>
     <w:p>
@@ -1119,15 +854,7 @@
         <w:t>Hearing:</w:t>
       </w:r>
       <w:r>
-        <w:t xml:space="preserve"> At this meeting, the violation will be discussed with the member </w:t>
-      </w:r>
-      <w:proofErr w:type="gramStart"/>
-      <w:r>
-        <w:t>by</w:t>
-      </w:r>
-      <w:proofErr w:type="gramEnd"/>
-      <w:r>
-        <w:t xml:space="preserve"> the officer team before a final decision is made.</w:t>
+        <w:t xml:space="preserve"> At this meeting, the violation will be discussed with the member by the officer team before a final decision is made.</w:t>
       </w:r>
     </w:p>
     <w:p>
@@ -1355,13 +1082,26 @@
     </w:p>
     <w:p>
       <w:pPr>
-        <w:pStyle w:val="NormalWeb"/>
-      </w:pPr>
-      <w:r>
-        <w:rPr>
-          <w:b/>
-          <w:bCs/>
-        </w:rPr>
+        <w:rPr>
+          <w:rFonts w:ascii="Times New Roman" w:eastAsia="Times New Roman" w:hAnsi="Times New Roman" w:cs="Times New Roman"/>
+          <w:kern w:val="0"/>
+          <w14:ligatures w14:val="none"/>
+        </w:rPr>
+      </w:pPr>
+      <w:r>
+        <w:br w:type="page"/>
+      </w:r>
+    </w:p>
+    <w:p>
+      <w:pPr>
+        <w:pStyle w:val="NormalWeb"/>
+      </w:pPr>
+      <w:r>
+        <w:rPr>
+          <w:b/>
+          <w:bCs/>
+        </w:rPr>
+        <w:lastRenderedPageBreak/>
         <w:t>ARTICLE VI: ELECTIONS</w:t>
       </w:r>
     </w:p>
@@ -1377,15 +1117,7 @@
         <w:t>Section 1: Terms of Office</w:t>
       </w:r>
       <w:r>
-        <w:t xml:space="preserve"> </w:t>
-      </w:r>
-      <w:proofErr w:type="gramStart"/>
-      <w:r>
-        <w:t>Officers shall</w:t>
-      </w:r>
-      <w:proofErr w:type="gramEnd"/>
-      <w:r>
-        <w:t xml:space="preserve"> serve for one academic year, from May 1 to April 30.</w:t>
+        <w:t xml:space="preserve"> Officers shall serve for one academic year, from May 1 to April 30.</w:t>
       </w:r>
     </w:p>
     <w:p>
@@ -1413,7 +1145,6 @@
           <w:b/>
           <w:bCs/>
         </w:rPr>
-        <w:lastRenderedPageBreak/>
         <w:t>Nominations:</w:t>
       </w:r>
       <w:r>
@@ -1499,64 +1230,40 @@
         <w:t>.</w:t>
       </w:r>
       <w:r>
+        <w:t xml:space="preserve"> Vacancies of offices shall be filled by appointment by the remaining Executive Officers until the next scheduled election.</w:t>
+      </w:r>
+    </w:p>
+    <w:p>
+      <w:pPr>
+        <w:pStyle w:val="NormalWeb"/>
+      </w:pPr>
+      <w:r>
+        <w:rPr>
+          <w:b/>
+          <w:bCs/>
+        </w:rPr>
+        <w:t>ARTICLE VII: ADVISOR EXPECTATIONS</w:t>
+      </w:r>
+    </w:p>
+    <w:p>
+      <w:pPr>
+        <w:pStyle w:val="NormalWeb"/>
+      </w:pPr>
+      <w:r>
+        <w:rPr>
+          <w:b/>
+          <w:bCs/>
+        </w:rPr>
+        <w:t>Section 1: Role</w:t>
+      </w:r>
+      <w:r>
+        <w:t xml:space="preserve"> The advisor(s) should be a mentor to MCCSVA and be active in the functions of the organization to the best of their ability. The primary and secondary advisor will be selected from willing MCC faculty/staff members.</w:t>
+      </w:r>
+      <w:r>
         <w:t xml:space="preserve"> </w:t>
       </w:r>
-      <w:proofErr w:type="spellStart"/>
-      <w:r>
-        <w:t>Vacancies</w:t>
-      </w:r>
-      <w:proofErr w:type="spellEnd"/>
-      <w:r>
-        <w:t xml:space="preserve"> of offices shall be filled by appointment by the remaining Executive Officers until the next scheduled election.</w:t>
-      </w:r>
-    </w:p>
-    <w:p>
-      <w:pPr>
-        <w:pStyle w:val="NormalWeb"/>
-      </w:pPr>
-      <w:r>
-        <w:rPr>
-          <w:b/>
-          <w:bCs/>
-        </w:rPr>
-        <w:t>ARTICLE VII: ADVISOR EXPECTATIONS</w:t>
-      </w:r>
-    </w:p>
-    <w:p>
-      <w:pPr>
-        <w:pStyle w:val="NormalWeb"/>
-      </w:pPr>
-      <w:r>
-        <w:rPr>
-          <w:b/>
-          <w:bCs/>
-        </w:rPr>
-        <w:t>Section 1: Role</w:t>
-      </w:r>
-      <w:r>
-        <w:t xml:space="preserve"> The advisor(s) should be a mentor to MCCSVA and be active in the functions of the organization to the best of their ability. The primary and secondary </w:t>
-      </w:r>
-      <w:proofErr w:type="gramStart"/>
-      <w:r>
-        <w:t>advisor</w:t>
-      </w:r>
-      <w:proofErr w:type="gramEnd"/>
-      <w:r>
-        <w:t xml:space="preserve"> will be selected from willing MCC faculty/staff members.</w:t>
-      </w:r>
-      <w:r>
-        <w:t xml:space="preserve"> </w:t>
-      </w:r>
-      <w:r>
-        <w:t xml:space="preserve">If </w:t>
-      </w:r>
-      <w:proofErr w:type="gramStart"/>
-      <w:r>
-        <w:t>a willing</w:t>
-      </w:r>
-      <w:proofErr w:type="gramEnd"/>
-      <w:r>
-        <w:t xml:space="preserve"> faculty/staff advisor cannot be identified, the Executive Officer Team shall immediately petition the Office of Student Life for assistance in locating a temporary advisor or for a temporary waiver to maintain active status.</w:t>
+      <w:r>
+        <w:t>If a willing faculty/staff advisor cannot be identified, the Executive Officer Team shall immediately petition the Office of Student Life for assistance in locating a temporary advisor or for a temporary waiver to maintain active status.</w:t>
       </w:r>
     </w:p>
     <w:p>
@@ -1643,13 +1350,26 @@
     </w:p>
     <w:p>
       <w:pPr>
-        <w:pStyle w:val="NormalWeb"/>
-      </w:pPr>
-      <w:r>
-        <w:rPr>
-          <w:b/>
-          <w:bCs/>
-        </w:rPr>
+        <w:rPr>
+          <w:rFonts w:ascii="Times New Roman" w:eastAsia="Times New Roman" w:hAnsi="Times New Roman" w:cs="Times New Roman"/>
+          <w:kern w:val="0"/>
+          <w14:ligatures w14:val="none"/>
+        </w:rPr>
+      </w:pPr>
+      <w:r>
+        <w:br w:type="page"/>
+      </w:r>
+    </w:p>
+    <w:p>
+      <w:pPr>
+        <w:pStyle w:val="NormalWeb"/>
+      </w:pPr>
+      <w:r>
+        <w:rPr>
+          <w:b/>
+          <w:bCs/>
+        </w:rPr>
+        <w:lastRenderedPageBreak/>
         <w:t>ARTICLE IX: ACTIVE STATUS</w:t>
       </w:r>
     </w:p>
@@ -1657,37 +1377,19 @@
       <w:pPr>
         <w:pStyle w:val="NormalWeb"/>
       </w:pPr>
-      <w:proofErr w:type="gramStart"/>
-      <w:r>
-        <w:t>In order to</w:t>
-      </w:r>
-      <w:proofErr w:type="gramEnd"/>
-      <w:r>
-        <w:t xml:space="preserve"> maintain active status, the organization agrees to abide by those rules and regulations of MCC which pertain to all student organizations as outlined in the Highlander Guide and the MCC Policies and Procedures.</w:t>
-      </w:r>
-    </w:p>
-    <w:p>
-      <w:pPr>
-        <w:rPr>
-          <w:rFonts w:ascii="Times New Roman" w:hAnsi="Times New Roman" w:eastAsia="Times New Roman" w:cs="Times New Roman"/>
-          <w:kern w:val="0"/>
-          <w14:ligatures w14:val="none"/>
-        </w:rPr>
-      </w:pPr>
-      <w:r>
-        <w:br w:type="page"/>
-      </w:r>
-    </w:p>
-    <w:p>
-      <w:pPr>
-        <w:pStyle w:val="NormalWeb"/>
-      </w:pPr>
-      <w:r>
-        <w:rPr>
-          <w:b/>
-          <w:bCs/>
-        </w:rPr>
-        <w:lastRenderedPageBreak/>
+      <w:r>
+        <w:t>In order to maintain active status, the organization agrees to abide by those rules and regulations of MCC which pertain to all student organizations as outlined in the Highlander Guide and the MCC Policies and Procedures.</w:t>
+      </w:r>
+    </w:p>
+    <w:p>
+      <w:pPr>
+        <w:pStyle w:val="NormalWeb"/>
+      </w:pPr>
+      <w:r>
+        <w:rPr>
+          <w:b/>
+          <w:bCs/>
+        </w:rPr>
         <w:t>ARTICLE X: PARLIAMENTARY PROCEDURES</w:t>
       </w:r>
     </w:p>
@@ -1744,7 +1446,7 @@
     <w:p>
       <w:pPr>
         <w:rPr>
-          <w:rFonts w:ascii="Times New Roman" w:hAnsi="Times New Roman" w:eastAsia="Times New Roman" w:cs="Times New Roman"/>
+          <w:rFonts w:ascii="Times New Roman" w:eastAsia="Times New Roman" w:hAnsi="Times New Roman" w:cs="Times New Roman"/>
           <w:kern w:val="0"/>
           <w14:ligatures w14:val="none"/>
         </w:rPr>
@@ -1758,7 +1460,7 @@
         <w:spacing w:before="100" w:beforeAutospacing="1" w:after="100" w:afterAutospacing="1" w:line="240" w:lineRule="auto"/>
         <w:outlineLvl w:val="2"/>
         <w:rPr>
-          <w:rFonts w:ascii="Times New Roman" w:hAnsi="Times New Roman" w:eastAsia="Times New Roman" w:cs="Times New Roman"/>
+          <w:rFonts w:ascii="Times New Roman" w:eastAsia="Times New Roman" w:hAnsi="Times New Roman" w:cs="Times New Roman"/>
           <w:b/>
           <w:bCs/>
           <w:kern w:val="0"/>
@@ -1769,7 +1471,7 @@
       </w:pPr>
       <w:r>
         <w:rPr>
-          <w:rFonts w:ascii="Times New Roman" w:hAnsi="Times New Roman" w:eastAsia="Times New Roman" w:cs="Times New Roman"/>
+          <w:rFonts w:ascii="Times New Roman" w:eastAsia="Times New Roman" w:hAnsi="Times New Roman" w:cs="Times New Roman"/>
           <w:b/>
           <w:bCs/>
           <w:kern w:val="0"/>
@@ -1785,14 +1487,14 @@
       <w:pPr>
         <w:spacing w:before="100" w:beforeAutospacing="1" w:after="100" w:afterAutospacing="1" w:line="240" w:lineRule="auto"/>
         <w:rPr>
-          <w:rFonts w:ascii="Times New Roman" w:hAnsi="Times New Roman" w:eastAsia="Times New Roman" w:cs="Times New Roman"/>
-          <w:kern w:val="0"/>
-          <w14:ligatures w14:val="none"/>
-        </w:rPr>
-      </w:pPr>
-      <w:r>
-        <w:rPr>
-          <w:rFonts w:ascii="Times New Roman" w:hAnsi="Times New Roman" w:eastAsia="Times New Roman" w:cs="Times New Roman"/>
+          <w:rFonts w:ascii="Times New Roman" w:eastAsia="Times New Roman" w:hAnsi="Times New Roman" w:cs="Times New Roman"/>
+          <w:kern w:val="0"/>
+          <w14:ligatures w14:val="none"/>
+        </w:rPr>
+      </w:pPr>
+      <w:r>
+        <w:rPr>
+          <w:rFonts w:ascii="Times New Roman" w:eastAsia="Times New Roman" w:hAnsi="Times New Roman" w:cs="Times New Roman"/>
           <w:b/>
           <w:bCs/>
           <w:kern w:val="0"/>
@@ -1805,14 +1507,14 @@
       <w:pPr>
         <w:spacing w:before="100" w:beforeAutospacing="1" w:after="100" w:afterAutospacing="1" w:line="240" w:lineRule="auto"/>
         <w:rPr>
-          <w:rFonts w:ascii="Times New Roman" w:hAnsi="Times New Roman" w:eastAsia="Times New Roman" w:cs="Times New Roman"/>
-          <w:kern w:val="0"/>
-          <w14:ligatures w14:val="none"/>
-        </w:rPr>
-      </w:pPr>
-      <w:r>
-        <w:rPr>
-          <w:rFonts w:ascii="Times New Roman" w:hAnsi="Times New Roman" w:eastAsia="Times New Roman" w:cs="Times New Roman"/>
+          <w:rFonts w:ascii="Times New Roman" w:eastAsia="Times New Roman" w:hAnsi="Times New Roman" w:cs="Times New Roman"/>
+          <w:kern w:val="0"/>
+          <w14:ligatures w14:val="none"/>
+        </w:rPr>
+      </w:pPr>
+      <w:r>
+        <w:rPr>
+          <w:rFonts w:ascii="Times New Roman" w:eastAsia="Times New Roman" w:hAnsi="Times New Roman" w:cs="Times New Roman"/>
           <w:kern w:val="0"/>
           <w14:ligatures w14:val="none"/>
         </w:rPr>
@@ -1823,14 +1525,14 @@
       <w:pPr>
         <w:spacing w:before="100" w:beforeAutospacing="1" w:after="100" w:afterAutospacing="1" w:line="240" w:lineRule="auto"/>
         <w:rPr>
-          <w:rFonts w:ascii="Times New Roman" w:hAnsi="Times New Roman" w:eastAsia="Times New Roman" w:cs="Times New Roman"/>
-          <w:kern w:val="0"/>
-          <w14:ligatures w14:val="none"/>
-        </w:rPr>
-      </w:pPr>
-      <w:r>
-        <w:rPr>
-          <w:rFonts w:ascii="Times New Roman" w:hAnsi="Times New Roman" w:eastAsia="Times New Roman" w:cs="Times New Roman"/>
+          <w:rFonts w:ascii="Times New Roman" w:eastAsia="Times New Roman" w:hAnsi="Times New Roman" w:cs="Times New Roman"/>
+          <w:kern w:val="0"/>
+          <w14:ligatures w14:val="none"/>
+        </w:rPr>
+      </w:pPr>
+      <w:r>
+        <w:rPr>
+          <w:rFonts w:ascii="Times New Roman" w:eastAsia="Times New Roman" w:hAnsi="Times New Roman" w:cs="Times New Roman"/>
           <w:b/>
           <w:bCs/>
           <w:kern w:val="0"/>
@@ -1843,14 +1545,14 @@
       <w:pPr>
         <w:spacing w:before="100" w:beforeAutospacing="1" w:after="100" w:afterAutospacing="1" w:line="240" w:lineRule="auto"/>
         <w:rPr>
-          <w:rFonts w:ascii="Times New Roman" w:hAnsi="Times New Roman" w:eastAsia="Times New Roman" w:cs="Times New Roman"/>
-          <w:kern w:val="0"/>
-          <w14:ligatures w14:val="none"/>
-        </w:rPr>
-      </w:pPr>
-      <w:r>
-        <w:rPr>
-          <w:rFonts w:ascii="Times New Roman" w:hAnsi="Times New Roman" w:eastAsia="Times New Roman" w:cs="Times New Roman"/>
+          <w:rFonts w:ascii="Times New Roman" w:eastAsia="Times New Roman" w:hAnsi="Times New Roman" w:cs="Times New Roman"/>
+          <w:kern w:val="0"/>
+          <w14:ligatures w14:val="none"/>
+        </w:rPr>
+      </w:pPr>
+      <w:r>
+        <w:rPr>
+          <w:rFonts w:ascii="Times New Roman" w:eastAsia="Times New Roman" w:hAnsi="Times New Roman" w:cs="Times New Roman"/>
           <w:kern w:val="0"/>
           <w14:ligatures w14:val="none"/>
         </w:rPr>
@@ -1858,7 +1560,7 @@
       </w:r>
       <w:r>
         <w:rPr>
-          <w:rFonts w:ascii="Times New Roman" w:hAnsi="Times New Roman" w:eastAsia="Times New Roman" w:cs="Times New Roman"/>
+          <w:rFonts w:ascii="Times New Roman" w:eastAsia="Times New Roman" w:hAnsi="Times New Roman" w:cs="Times New Roman"/>
           <w:b/>
           <w:bCs/>
           <w:kern w:val="0"/>
@@ -1871,14 +1573,14 @@
       <w:pPr>
         <w:spacing w:before="100" w:beforeAutospacing="1" w:after="100" w:afterAutospacing="1" w:line="240" w:lineRule="auto"/>
         <w:rPr>
-          <w:rFonts w:ascii="Times New Roman" w:hAnsi="Times New Roman" w:eastAsia="Times New Roman" w:cs="Times New Roman"/>
-          <w:kern w:val="0"/>
-          <w14:ligatures w14:val="none"/>
-        </w:rPr>
-      </w:pPr>
-      <w:r>
-        <w:rPr>
-          <w:rFonts w:ascii="Times New Roman" w:hAnsi="Times New Roman" w:eastAsia="Times New Roman" w:cs="Times New Roman"/>
+          <w:rFonts w:ascii="Times New Roman" w:eastAsia="Times New Roman" w:hAnsi="Times New Roman" w:cs="Times New Roman"/>
+          <w:kern w:val="0"/>
+          <w14:ligatures w14:val="none"/>
+        </w:rPr>
+      </w:pPr>
+      <w:r>
+        <w:rPr>
+          <w:rFonts w:ascii="Times New Roman" w:eastAsia="Times New Roman" w:hAnsi="Times New Roman" w:cs="Times New Roman"/>
           <w:kern w:val="0"/>
           <w14:ligatures w14:val="none"/>
         </w:rPr>
@@ -1886,7 +1588,7 @@
       </w:r>
       <w:r>
         <w:rPr>
-          <w:rFonts w:ascii="Times New Roman" w:hAnsi="Times New Roman" w:eastAsia="Times New Roman" w:cs="Times New Roman"/>
+          <w:rFonts w:ascii="Times New Roman" w:eastAsia="Times New Roman" w:hAnsi="Times New Roman" w:cs="Times New Roman"/>
           <w:b/>
           <w:bCs/>
           <w:kern w:val="0"/>
@@ -1899,14 +1601,14 @@
       <w:pPr>
         <w:spacing w:before="100" w:beforeAutospacing="1" w:after="100" w:afterAutospacing="1" w:line="240" w:lineRule="auto"/>
         <w:rPr>
-          <w:rFonts w:ascii="Times New Roman" w:hAnsi="Times New Roman" w:eastAsia="Times New Roman" w:cs="Times New Roman"/>
-          <w:kern w:val="0"/>
-          <w14:ligatures w14:val="none"/>
-        </w:rPr>
-      </w:pPr>
-      <w:r>
-        <w:rPr>
-          <w:rFonts w:ascii="Times New Roman" w:hAnsi="Times New Roman" w:eastAsia="Times New Roman" w:cs="Times New Roman"/>
+          <w:rFonts w:ascii="Times New Roman" w:eastAsia="Times New Roman" w:hAnsi="Times New Roman" w:cs="Times New Roman"/>
+          <w:kern w:val="0"/>
+          <w14:ligatures w14:val="none"/>
+        </w:rPr>
+      </w:pPr>
+      <w:r>
+        <w:rPr>
+          <w:rFonts w:ascii="Times New Roman" w:eastAsia="Times New Roman" w:hAnsi="Times New Roman" w:cs="Times New Roman"/>
           <w:kern w:val="0"/>
           <w14:ligatures w14:val="none"/>
         </w:rPr>
@@ -1914,7 +1616,7 @@
       </w:r>
       <w:r>
         <w:rPr>
-          <w:rFonts w:ascii="Times New Roman" w:hAnsi="Times New Roman" w:eastAsia="Times New Roman" w:cs="Times New Roman"/>
+          <w:rFonts w:ascii="Times New Roman" w:eastAsia="Times New Roman" w:hAnsi="Times New Roman" w:cs="Times New Roman"/>
           <w:b/>
           <w:bCs/>
           <w:kern w:val="0"/>
@@ -1927,14 +1629,14 @@
       <w:pPr>
         <w:spacing w:before="100" w:beforeAutospacing="1" w:after="100" w:afterAutospacing="1" w:line="240" w:lineRule="auto"/>
         <w:rPr>
-          <w:rFonts w:ascii="Times New Roman" w:hAnsi="Times New Roman" w:eastAsia="Times New Roman" w:cs="Times New Roman"/>
-          <w:kern w:val="0"/>
-          <w14:ligatures w14:val="none"/>
-        </w:rPr>
-      </w:pPr>
-      <w:r>
-        <w:rPr>
-          <w:rFonts w:ascii="Times New Roman" w:hAnsi="Times New Roman" w:eastAsia="Times New Roman" w:cs="Times New Roman"/>
+          <w:rFonts w:ascii="Times New Roman" w:eastAsia="Times New Roman" w:hAnsi="Times New Roman" w:cs="Times New Roman"/>
+          <w:kern w:val="0"/>
+          <w14:ligatures w14:val="none"/>
+        </w:rPr>
+      </w:pPr>
+      <w:r>
+        <w:rPr>
+          <w:rFonts w:ascii="Times New Roman" w:eastAsia="Times New Roman" w:hAnsi="Times New Roman" w:cs="Times New Roman"/>
           <w:kern w:val="0"/>
           <w14:ligatures w14:val="none"/>
         </w:rPr>
@@ -1942,7 +1644,7 @@
       </w:r>
       <w:r>
         <w:rPr>
-          <w:rFonts w:ascii="Times New Roman" w:hAnsi="Times New Roman" w:eastAsia="Times New Roman" w:cs="Times New Roman"/>
+          <w:rFonts w:ascii="Times New Roman" w:eastAsia="Times New Roman" w:hAnsi="Times New Roman" w:cs="Times New Roman"/>
           <w:b/>
           <w:bCs/>
           <w:kern w:val="0"/>
@@ -1955,14 +1657,14 @@
       <w:pPr>
         <w:spacing w:before="100" w:beforeAutospacing="1" w:after="100" w:afterAutospacing="1" w:line="240" w:lineRule="auto"/>
         <w:rPr>
-          <w:rFonts w:ascii="Times New Roman" w:hAnsi="Times New Roman" w:eastAsia="Times New Roman" w:cs="Times New Roman"/>
-          <w:kern w:val="0"/>
-          <w14:ligatures w14:val="none"/>
-        </w:rPr>
-      </w:pPr>
-      <w:r>
-        <w:rPr>
-          <w:rFonts w:ascii="Times New Roman" w:hAnsi="Times New Roman" w:eastAsia="Times New Roman" w:cs="Times New Roman"/>
+          <w:rFonts w:ascii="Times New Roman" w:eastAsia="Times New Roman" w:hAnsi="Times New Roman" w:cs="Times New Roman"/>
+          <w:kern w:val="0"/>
+          <w14:ligatures w14:val="none"/>
+        </w:rPr>
+      </w:pPr>
+      <w:r>
+        <w:rPr>
+          <w:rFonts w:ascii="Times New Roman" w:eastAsia="Times New Roman" w:hAnsi="Times New Roman" w:cs="Times New Roman"/>
           <w:kern w:val="0"/>
           <w14:ligatures w14:val="none"/>
         </w:rPr>
@@ -1970,7 +1672,7 @@
       </w:r>
       <w:r>
         <w:rPr>
-          <w:rFonts w:ascii="Times New Roman" w:hAnsi="Times New Roman" w:eastAsia="Times New Roman" w:cs="Times New Roman"/>
+          <w:rFonts w:ascii="Times New Roman" w:eastAsia="Times New Roman" w:hAnsi="Times New Roman" w:cs="Times New Roman"/>
           <w:b/>
           <w:bCs/>
           <w:kern w:val="0"/>
@@ -1983,14 +1685,14 @@
       <w:pPr>
         <w:spacing w:before="100" w:beforeAutospacing="1" w:after="100" w:afterAutospacing="1" w:line="240" w:lineRule="auto"/>
         <w:rPr>
-          <w:rFonts w:ascii="Times New Roman" w:hAnsi="Times New Roman" w:eastAsia="Times New Roman" w:cs="Times New Roman"/>
-          <w:kern w:val="0"/>
-          <w14:ligatures w14:val="none"/>
-        </w:rPr>
-      </w:pPr>
-      <w:r>
-        <w:rPr>
-          <w:rFonts w:ascii="Times New Roman" w:hAnsi="Times New Roman" w:eastAsia="Times New Roman" w:cs="Times New Roman"/>
+          <w:rFonts w:ascii="Times New Roman" w:eastAsia="Times New Roman" w:hAnsi="Times New Roman" w:cs="Times New Roman"/>
+          <w:kern w:val="0"/>
+          <w14:ligatures w14:val="none"/>
+        </w:rPr>
+      </w:pPr>
+      <w:r>
+        <w:rPr>
+          <w:rFonts w:ascii="Times New Roman" w:eastAsia="Times New Roman" w:hAnsi="Times New Roman" w:cs="Times New Roman"/>
           <w:kern w:val="0"/>
           <w14:ligatures w14:val="none"/>
         </w:rPr>
@@ -1998,7 +1700,7 @@
       </w:r>
       <w:r>
         <w:rPr>
-          <w:rFonts w:ascii="Times New Roman" w:hAnsi="Times New Roman" w:eastAsia="Times New Roman" w:cs="Times New Roman"/>
+          <w:rFonts w:ascii="Times New Roman" w:eastAsia="Times New Roman" w:hAnsi="Times New Roman" w:cs="Times New Roman"/>
           <w:b/>
           <w:bCs/>
           <w:kern w:val="0"/>
@@ -2011,14 +1713,14 @@
       <w:pPr>
         <w:spacing w:before="100" w:beforeAutospacing="1" w:after="100" w:afterAutospacing="1" w:line="240" w:lineRule="auto"/>
         <w:rPr>
-          <w:rFonts w:ascii="Times New Roman" w:hAnsi="Times New Roman" w:eastAsia="Times New Roman" w:cs="Times New Roman"/>
-          <w:kern w:val="0"/>
-          <w14:ligatures w14:val="none"/>
-        </w:rPr>
-      </w:pPr>
-      <w:r>
-        <w:rPr>
-          <w:rFonts w:ascii="Times New Roman" w:hAnsi="Times New Roman" w:eastAsia="Times New Roman" w:cs="Times New Roman"/>
+          <w:rFonts w:ascii="Times New Roman" w:eastAsia="Times New Roman" w:hAnsi="Times New Roman" w:cs="Times New Roman"/>
+          <w:kern w:val="0"/>
+          <w14:ligatures w14:val="none"/>
+        </w:rPr>
+      </w:pPr>
+      <w:r>
+        <w:rPr>
+          <w:rFonts w:ascii="Times New Roman" w:eastAsia="Times New Roman" w:hAnsi="Times New Roman" w:cs="Times New Roman"/>
           <w:kern w:val="0"/>
           <w14:ligatures w14:val="none"/>
         </w:rPr>
@@ -2026,7 +1728,7 @@
       </w:r>
       <w:r>
         <w:rPr>
-          <w:rFonts w:ascii="Times New Roman" w:hAnsi="Times New Roman" w:eastAsia="Times New Roman" w:cs="Times New Roman"/>
+          <w:rFonts w:ascii="Times New Roman" w:eastAsia="Times New Roman" w:hAnsi="Times New Roman" w:cs="Times New Roman"/>
           <w:b/>
           <w:bCs/>
           <w:kern w:val="0"/>
@@ -2039,14 +1741,14 @@
       <w:pPr>
         <w:spacing w:before="100" w:beforeAutospacing="1" w:after="100" w:afterAutospacing="1" w:line="240" w:lineRule="auto"/>
         <w:rPr>
-          <w:rFonts w:ascii="Times New Roman" w:hAnsi="Times New Roman" w:eastAsia="Times New Roman" w:cs="Times New Roman"/>
-          <w:kern w:val="0"/>
-          <w14:ligatures w14:val="none"/>
-        </w:rPr>
-      </w:pPr>
-      <w:r>
-        <w:rPr>
-          <w:rFonts w:ascii="Times New Roman" w:hAnsi="Times New Roman" w:eastAsia="Times New Roman" w:cs="Times New Roman"/>
+          <w:rFonts w:ascii="Times New Roman" w:eastAsia="Times New Roman" w:hAnsi="Times New Roman" w:cs="Times New Roman"/>
+          <w:kern w:val="0"/>
+          <w14:ligatures w14:val="none"/>
+        </w:rPr>
+      </w:pPr>
+      <w:r>
+        <w:rPr>
+          <w:rFonts w:ascii="Times New Roman" w:eastAsia="Times New Roman" w:hAnsi="Times New Roman" w:cs="Times New Roman"/>
           <w:kern w:val="0"/>
           <w14:ligatures w14:val="none"/>
         </w:rPr>
@@ -2054,7 +1756,7 @@
       </w:r>
       <w:r>
         <w:rPr>
-          <w:rFonts w:ascii="Times New Roman" w:hAnsi="Times New Roman" w:eastAsia="Times New Roman" w:cs="Times New Roman"/>
+          <w:rFonts w:ascii="Times New Roman" w:eastAsia="Times New Roman" w:hAnsi="Times New Roman" w:cs="Times New Roman"/>
           <w:b/>
           <w:bCs/>
           <w:kern w:val="0"/>
@@ -2067,14 +1769,14 @@
       <w:pPr>
         <w:spacing w:before="100" w:beforeAutospacing="1" w:after="100" w:afterAutospacing="1" w:line="240" w:lineRule="auto"/>
         <w:rPr>
-          <w:rFonts w:ascii="Times New Roman" w:hAnsi="Times New Roman" w:eastAsia="Times New Roman" w:cs="Times New Roman"/>
-          <w:kern w:val="0"/>
-          <w14:ligatures w14:val="none"/>
-        </w:rPr>
-      </w:pPr>
-      <w:r>
-        <w:rPr>
-          <w:rFonts w:ascii="Times New Roman" w:hAnsi="Times New Roman" w:eastAsia="Times New Roman" w:cs="Times New Roman"/>
+          <w:rFonts w:ascii="Times New Roman" w:eastAsia="Times New Roman" w:hAnsi="Times New Roman" w:cs="Times New Roman"/>
+          <w:kern w:val="0"/>
+          <w14:ligatures w14:val="none"/>
+        </w:rPr>
+      </w:pPr>
+      <w:r>
+        <w:rPr>
+          <w:rFonts w:ascii="Times New Roman" w:eastAsia="Times New Roman" w:hAnsi="Times New Roman" w:cs="Times New Roman"/>
           <w:b/>
           <w:bCs/>
           <w:kern w:val="0"/>
@@ -2087,14 +1789,14 @@
       <w:pPr>
         <w:spacing w:before="100" w:beforeAutospacing="1" w:after="100" w:afterAutospacing="1" w:line="240" w:lineRule="auto"/>
         <w:rPr>
-          <w:rFonts w:ascii="Times New Roman" w:hAnsi="Times New Roman" w:eastAsia="Times New Roman" w:cs="Times New Roman"/>
-          <w:kern w:val="0"/>
-          <w14:ligatures w14:val="none"/>
-        </w:rPr>
-      </w:pPr>
-      <w:r>
-        <w:rPr>
-          <w:rFonts w:ascii="Times New Roman" w:hAnsi="Times New Roman" w:eastAsia="Times New Roman" w:cs="Times New Roman"/>
+          <w:rFonts w:ascii="Times New Roman" w:eastAsia="Times New Roman" w:hAnsi="Times New Roman" w:cs="Times New Roman"/>
+          <w:kern w:val="0"/>
+          <w14:ligatures w14:val="none"/>
+        </w:rPr>
+      </w:pPr>
+      <w:r>
+        <w:rPr>
+          <w:rFonts w:ascii="Times New Roman" w:eastAsia="Times New Roman" w:hAnsi="Times New Roman" w:cs="Times New Roman"/>
           <w:kern w:val="0"/>
           <w14:ligatures w14:val="none"/>
         </w:rPr>
@@ -2102,7 +1804,7 @@
       </w:r>
       <w:r>
         <w:rPr>
-          <w:rFonts w:ascii="Times New Roman" w:hAnsi="Times New Roman" w:eastAsia="Times New Roman" w:cs="Times New Roman"/>
+          <w:rFonts w:ascii="Times New Roman" w:eastAsia="Times New Roman" w:hAnsi="Times New Roman" w:cs="Times New Roman"/>
           <w:b/>
           <w:bCs/>
           <w:kern w:val="0"/>
@@ -2115,14 +1817,14 @@
       <w:pPr>
         <w:spacing w:before="100" w:beforeAutospacing="1" w:after="100" w:afterAutospacing="1" w:line="240" w:lineRule="auto"/>
         <w:rPr>
-          <w:rFonts w:ascii="Times New Roman" w:hAnsi="Times New Roman" w:eastAsia="Times New Roman" w:cs="Times New Roman"/>
-          <w:kern w:val="0"/>
-          <w14:ligatures w14:val="none"/>
-        </w:rPr>
-      </w:pPr>
-      <w:r>
-        <w:rPr>
-          <w:rFonts w:ascii="Times New Roman" w:hAnsi="Times New Roman" w:eastAsia="Times New Roman" w:cs="Times New Roman"/>
+          <w:rFonts w:ascii="Times New Roman" w:eastAsia="Times New Roman" w:hAnsi="Times New Roman" w:cs="Times New Roman"/>
+          <w:kern w:val="0"/>
+          <w14:ligatures w14:val="none"/>
+        </w:rPr>
+      </w:pPr>
+      <w:r>
+        <w:rPr>
+          <w:rFonts w:ascii="Times New Roman" w:eastAsia="Times New Roman" w:hAnsi="Times New Roman" w:cs="Times New Roman"/>
           <w:kern w:val="0"/>
           <w14:ligatures w14:val="none"/>
         </w:rPr>
@@ -2130,7 +1832,7 @@
       </w:r>
       <w:r>
         <w:rPr>
-          <w:rFonts w:ascii="Times New Roman" w:hAnsi="Times New Roman" w:eastAsia="Times New Roman" w:cs="Times New Roman"/>
+          <w:rFonts w:ascii="Times New Roman" w:eastAsia="Times New Roman" w:hAnsi="Times New Roman" w:cs="Times New Roman"/>
           <w:b/>
           <w:bCs/>
           <w:kern w:val="0"/>
@@ -2143,14 +1845,14 @@
       <w:pPr>
         <w:spacing w:before="100" w:beforeAutospacing="1" w:after="100" w:afterAutospacing="1" w:line="240" w:lineRule="auto"/>
         <w:rPr>
-          <w:rFonts w:ascii="Times New Roman" w:hAnsi="Times New Roman" w:eastAsia="Times New Roman" w:cs="Times New Roman"/>
-          <w:kern w:val="0"/>
-          <w14:ligatures w14:val="none"/>
-        </w:rPr>
-      </w:pPr>
-      <w:r>
-        <w:rPr>
-          <w:rFonts w:ascii="Times New Roman" w:hAnsi="Times New Roman" w:eastAsia="Times New Roman" w:cs="Times New Roman"/>
+          <w:rFonts w:ascii="Times New Roman" w:eastAsia="Times New Roman" w:hAnsi="Times New Roman" w:cs="Times New Roman"/>
+          <w:kern w:val="0"/>
+          <w14:ligatures w14:val="none"/>
+        </w:rPr>
+      </w:pPr>
+      <w:r>
+        <w:rPr>
+          <w:rFonts w:ascii="Times New Roman" w:eastAsia="Times New Roman" w:hAnsi="Times New Roman" w:cs="Times New Roman"/>
           <w:kern w:val="0"/>
           <w14:ligatures w14:val="none"/>
         </w:rPr>
@@ -2158,7 +1860,7 @@
       </w:r>
       <w:r>
         <w:rPr>
-          <w:rFonts w:ascii="Times New Roman" w:hAnsi="Times New Roman" w:eastAsia="Times New Roman" w:cs="Times New Roman"/>
+          <w:rFonts w:ascii="Times New Roman" w:eastAsia="Times New Roman" w:hAnsi="Times New Roman" w:cs="Times New Roman"/>
           <w:b/>
           <w:bCs/>
           <w:kern w:val="0"/>
@@ -2171,14 +1873,14 @@
       <w:pPr>
         <w:spacing w:before="100" w:beforeAutospacing="1" w:after="100" w:afterAutospacing="1" w:line="240" w:lineRule="auto"/>
         <w:rPr>
-          <w:rFonts w:ascii="Times New Roman" w:hAnsi="Times New Roman" w:eastAsia="Times New Roman" w:cs="Times New Roman"/>
-          <w:kern w:val="0"/>
-          <w14:ligatures w14:val="none"/>
-        </w:rPr>
-      </w:pPr>
-      <w:r>
-        <w:rPr>
-          <w:rFonts w:ascii="Times New Roman" w:hAnsi="Times New Roman" w:eastAsia="Times New Roman" w:cs="Times New Roman"/>
+          <w:rFonts w:ascii="Times New Roman" w:eastAsia="Times New Roman" w:hAnsi="Times New Roman" w:cs="Times New Roman"/>
+          <w:kern w:val="0"/>
+          <w14:ligatures w14:val="none"/>
+        </w:rPr>
+      </w:pPr>
+      <w:r>
+        <w:rPr>
+          <w:rFonts w:ascii="Times New Roman" w:eastAsia="Times New Roman" w:hAnsi="Times New Roman" w:cs="Times New Roman"/>
           <w:kern w:val="0"/>
           <w14:ligatures w14:val="none"/>
         </w:rPr>
@@ -2186,7 +1888,7 @@
       </w:r>
       <w:r>
         <w:rPr>
-          <w:rFonts w:ascii="Times New Roman" w:hAnsi="Times New Roman" w:eastAsia="Times New Roman" w:cs="Times New Roman"/>
+          <w:rFonts w:ascii="Times New Roman" w:eastAsia="Times New Roman" w:hAnsi="Times New Roman" w:cs="Times New Roman"/>
           <w:b/>
           <w:bCs/>
           <w:kern w:val="0"/>
@@ -2199,14 +1901,14 @@
       <w:pPr>
         <w:spacing w:before="100" w:beforeAutospacing="1" w:after="100" w:afterAutospacing="1" w:line="240" w:lineRule="auto"/>
         <w:rPr>
-          <w:rFonts w:ascii="Times New Roman" w:hAnsi="Times New Roman" w:eastAsia="Times New Roman" w:cs="Times New Roman"/>
-          <w:kern w:val="0"/>
-          <w14:ligatures w14:val="none"/>
-        </w:rPr>
-      </w:pPr>
-      <w:r>
-        <w:rPr>
-          <w:rFonts w:ascii="Times New Roman" w:hAnsi="Times New Roman" w:eastAsia="Times New Roman" w:cs="Times New Roman"/>
+          <w:rFonts w:ascii="Times New Roman" w:eastAsia="Times New Roman" w:hAnsi="Times New Roman" w:cs="Times New Roman"/>
+          <w:kern w:val="0"/>
+          <w14:ligatures w14:val="none"/>
+        </w:rPr>
+      </w:pPr>
+      <w:r>
+        <w:rPr>
+          <w:rFonts w:ascii="Times New Roman" w:eastAsia="Times New Roman" w:hAnsi="Times New Roman" w:cs="Times New Roman"/>
           <w:b/>
           <w:bCs/>
           <w:kern w:val="0"/>
@@ -2219,14 +1921,14 @@
       <w:pPr>
         <w:spacing w:before="100" w:beforeAutospacing="1" w:after="100" w:afterAutospacing="1" w:line="240" w:lineRule="auto"/>
         <w:rPr>
-          <w:rFonts w:ascii="Times New Roman" w:hAnsi="Times New Roman" w:eastAsia="Times New Roman" w:cs="Times New Roman"/>
-          <w:kern w:val="0"/>
-          <w14:ligatures w14:val="none"/>
-        </w:rPr>
-      </w:pPr>
-      <w:r>
-        <w:rPr>
-          <w:rFonts w:ascii="Times New Roman" w:hAnsi="Times New Roman" w:eastAsia="Times New Roman" w:cs="Times New Roman"/>
+          <w:rFonts w:ascii="Times New Roman" w:eastAsia="Times New Roman" w:hAnsi="Times New Roman" w:cs="Times New Roman"/>
+          <w:kern w:val="0"/>
+          <w14:ligatures w14:val="none"/>
+        </w:rPr>
+      </w:pPr>
+      <w:r>
+        <w:rPr>
+          <w:rFonts w:ascii="Times New Roman" w:eastAsia="Times New Roman" w:hAnsi="Times New Roman" w:cs="Times New Roman"/>
           <w:kern w:val="0"/>
           <w14:ligatures w14:val="none"/>
         </w:rPr>
@@ -2234,7 +1936,7 @@
       </w:r>
       <w:r>
         <w:rPr>
-          <w:rFonts w:ascii="Times New Roman" w:hAnsi="Times New Roman" w:eastAsia="Times New Roman" w:cs="Times New Roman"/>
+          <w:rFonts w:ascii="Times New Roman" w:eastAsia="Times New Roman" w:hAnsi="Times New Roman" w:cs="Times New Roman"/>
           <w:b/>
           <w:bCs/>
           <w:kern w:val="0"/>
@@ -2247,14 +1949,14 @@
       <w:pPr>
         <w:spacing w:before="100" w:beforeAutospacing="1" w:after="100" w:afterAutospacing="1" w:line="240" w:lineRule="auto"/>
         <w:rPr>
-          <w:rFonts w:ascii="Times New Roman" w:hAnsi="Times New Roman" w:eastAsia="Times New Roman" w:cs="Times New Roman"/>
-          <w:kern w:val="0"/>
-          <w14:ligatures w14:val="none"/>
-        </w:rPr>
-      </w:pPr>
-      <w:r>
-        <w:rPr>
-          <w:rFonts w:ascii="Times New Roman" w:hAnsi="Times New Roman" w:eastAsia="Times New Roman" w:cs="Times New Roman"/>
+          <w:rFonts w:ascii="Times New Roman" w:eastAsia="Times New Roman" w:hAnsi="Times New Roman" w:cs="Times New Roman"/>
+          <w:kern w:val="0"/>
+          <w14:ligatures w14:val="none"/>
+        </w:rPr>
+      </w:pPr>
+      <w:r>
+        <w:rPr>
+          <w:rFonts w:ascii="Times New Roman" w:eastAsia="Times New Roman" w:hAnsi="Times New Roman" w:cs="Times New Roman"/>
           <w:kern w:val="0"/>
           <w14:ligatures w14:val="none"/>
         </w:rPr>
@@ -2262,7 +1964,7 @@
       </w:r>
       <w:r>
         <w:rPr>
-          <w:rFonts w:ascii="Times New Roman" w:hAnsi="Times New Roman" w:eastAsia="Times New Roman" w:cs="Times New Roman"/>
+          <w:rFonts w:ascii="Times New Roman" w:eastAsia="Times New Roman" w:hAnsi="Times New Roman" w:cs="Times New Roman"/>
           <w:b/>
           <w:bCs/>
           <w:kern w:val="0"/>
@@ -2281,7 +1983,7 @@
       </w:pPr>
     </w:p>
     <w:sectPr>
-      <w:pgSz w:w="12240" w:h="15840" w:orient="portrait"/>
+      <w:pgSz w:w="12240" w:h="15840"/>
       <w:pgMar w:top="1440" w:right="1440" w:bottom="1440" w:left="1440" w:header="720" w:footer="720" w:gutter="0"/>
       <w:cols w:space="720"/>
       <w:docGrid w:linePitch="360"/>
@@ -2291,13 +1993,14 @@
 </file>
 
 <file path=word/intelligence2.xml><?xml version="1.0" encoding="utf-8"?>
-<int2:intelligence xmlns:int2="http://schemas.microsoft.com/office/intelligence/2020/intelligence">
+<int2:intelligence xmlns:int2="http://schemas.microsoft.com/office/intelligence/2020/intelligence" xmlns:oel="http://schemas.microsoft.com/office/2019/extlst">
   <int2:observations>
     <int2:bookmark int2:bookmarkName="_Int_1WmXqtd2" int2:invalidationBookmarkName="" int2:hashCode="nAqJ5jL5uJ0dCS" int2:id="aI1r827U">
-      <int2:state int2:type="style" int2:value="Rejected"/>
+      <int2:state int2:value="Rejected" int2:type="style"/>
     </int2:bookmark>
   </int2:observations>
   <int2:intelligenceSettings/>
+  <int2:onDemandWorkflows/>
 </int2:intelligence>
 </file>
 
@@ -2319,7 +2022,7 @@
         <w:ind w:left="720" w:hanging="360"/>
       </w:pPr>
       <w:rPr>
-        <w:rFonts w:hint="default" w:ascii="Symbol" w:hAnsi="Symbol"/>
+        <w:rFonts w:ascii="Symbol" w:hAnsi="Symbol" w:hint="default"/>
         <w:sz w:val="20"/>
       </w:rPr>
     </w:lvl>
@@ -2335,7 +2038,7 @@
         <w:ind w:left="1440" w:hanging="360"/>
       </w:pPr>
       <w:rPr>
-        <w:rFonts w:hint="default" w:ascii="Courier New" w:hAnsi="Courier New"/>
+        <w:rFonts w:ascii="Courier New" w:hAnsi="Courier New" w:hint="default"/>
         <w:sz w:val="20"/>
       </w:rPr>
     </w:lvl>
@@ -2351,7 +2054,7 @@
         <w:ind w:left="2160" w:hanging="360"/>
       </w:pPr>
       <w:rPr>
-        <w:rFonts w:hint="default" w:ascii="Wingdings" w:hAnsi="Wingdings"/>
+        <w:rFonts w:ascii="Wingdings" w:hAnsi="Wingdings" w:hint="default"/>
         <w:sz w:val="20"/>
       </w:rPr>
     </w:lvl>
@@ -2367,7 +2070,7 @@
         <w:ind w:left="2880" w:hanging="360"/>
       </w:pPr>
       <w:rPr>
-        <w:rFonts w:hint="default" w:ascii="Wingdings" w:hAnsi="Wingdings"/>
+        <w:rFonts w:ascii="Wingdings" w:hAnsi="Wingdings" w:hint="default"/>
         <w:sz w:val="20"/>
       </w:rPr>
     </w:lvl>
@@ -2383,7 +2086,7 @@
         <w:ind w:left="3600" w:hanging="360"/>
       </w:pPr>
       <w:rPr>
-        <w:rFonts w:hint="default" w:ascii="Wingdings" w:hAnsi="Wingdings"/>
+        <w:rFonts w:ascii="Wingdings" w:hAnsi="Wingdings" w:hint="default"/>
         <w:sz w:val="20"/>
       </w:rPr>
     </w:lvl>
@@ -2399,7 +2102,7 @@
         <w:ind w:left="4320" w:hanging="360"/>
       </w:pPr>
       <w:rPr>
-        <w:rFonts w:hint="default" w:ascii="Wingdings" w:hAnsi="Wingdings"/>
+        <w:rFonts w:ascii="Wingdings" w:hAnsi="Wingdings" w:hint="default"/>
         <w:sz w:val="20"/>
       </w:rPr>
     </w:lvl>
@@ -2415,7 +2118,7 @@
         <w:ind w:left="5040" w:hanging="360"/>
       </w:pPr>
       <w:rPr>
-        <w:rFonts w:hint="default" w:ascii="Wingdings" w:hAnsi="Wingdings"/>
+        <w:rFonts w:ascii="Wingdings" w:hAnsi="Wingdings" w:hint="default"/>
         <w:sz w:val="20"/>
       </w:rPr>
     </w:lvl>
@@ -2431,7 +2134,7 @@
         <w:ind w:left="5760" w:hanging="360"/>
       </w:pPr>
       <w:rPr>
-        <w:rFonts w:hint="default" w:ascii="Wingdings" w:hAnsi="Wingdings"/>
+        <w:rFonts w:ascii="Wingdings" w:hAnsi="Wingdings" w:hint="default"/>
         <w:sz w:val="20"/>
       </w:rPr>
     </w:lvl>
@@ -2447,7 +2150,7 @@
         <w:ind w:left="6480" w:hanging="360"/>
       </w:pPr>
       <w:rPr>
-        <w:rFonts w:hint="default" w:ascii="Wingdings" w:hAnsi="Wingdings"/>
+        <w:rFonts w:ascii="Wingdings" w:hAnsi="Wingdings" w:hint="default"/>
         <w:sz w:val="20"/>
       </w:rPr>
     </w:lvl>
@@ -2468,7 +2171,7 @@
         <w:ind w:left="720" w:hanging="360"/>
       </w:pPr>
       <w:rPr>
-        <w:rFonts w:hint="default" w:ascii="Symbol" w:hAnsi="Symbol"/>
+        <w:rFonts w:ascii="Symbol" w:hAnsi="Symbol" w:hint="default"/>
         <w:sz w:val="20"/>
       </w:rPr>
     </w:lvl>
@@ -2484,7 +2187,7 @@
         <w:ind w:left="1440" w:hanging="360"/>
       </w:pPr>
       <w:rPr>
-        <w:rFonts w:hint="default" w:ascii="Courier New" w:hAnsi="Courier New"/>
+        <w:rFonts w:ascii="Courier New" w:hAnsi="Courier New" w:hint="default"/>
         <w:sz w:val="20"/>
       </w:rPr>
     </w:lvl>
@@ -2500,7 +2203,7 @@
         <w:ind w:left="2160" w:hanging="360"/>
       </w:pPr>
       <w:rPr>
-        <w:rFonts w:hint="default" w:ascii="Wingdings" w:hAnsi="Wingdings"/>
+        <w:rFonts w:ascii="Wingdings" w:hAnsi="Wingdings" w:hint="default"/>
         <w:sz w:val="20"/>
       </w:rPr>
     </w:lvl>
@@ -2516,7 +2219,7 @@
         <w:ind w:left="2880" w:hanging="360"/>
       </w:pPr>
       <w:rPr>
-        <w:rFonts w:hint="default" w:ascii="Wingdings" w:hAnsi="Wingdings"/>
+        <w:rFonts w:ascii="Wingdings" w:hAnsi="Wingdings" w:hint="default"/>
         <w:sz w:val="20"/>
       </w:rPr>
     </w:lvl>
@@ -2532,7 +2235,7 @@
         <w:ind w:left="3600" w:hanging="360"/>
       </w:pPr>
       <w:rPr>
-        <w:rFonts w:hint="default" w:ascii="Wingdings" w:hAnsi="Wingdings"/>
+        <w:rFonts w:ascii="Wingdings" w:hAnsi="Wingdings" w:hint="default"/>
         <w:sz w:val="20"/>
       </w:rPr>
     </w:lvl>
@@ -2548,7 +2251,7 @@
         <w:ind w:left="4320" w:hanging="360"/>
       </w:pPr>
       <w:rPr>
-        <w:rFonts w:hint="default" w:ascii="Wingdings" w:hAnsi="Wingdings"/>
+        <w:rFonts w:ascii="Wingdings" w:hAnsi="Wingdings" w:hint="default"/>
         <w:sz w:val="20"/>
       </w:rPr>
     </w:lvl>
@@ -2564,7 +2267,7 @@
         <w:ind w:left="5040" w:hanging="360"/>
       </w:pPr>
       <w:rPr>
-        <w:rFonts w:hint="default" w:ascii="Wingdings" w:hAnsi="Wingdings"/>
+        <w:rFonts w:ascii="Wingdings" w:hAnsi="Wingdings" w:hint="default"/>
         <w:sz w:val="20"/>
       </w:rPr>
     </w:lvl>
@@ -2580,7 +2283,7 @@
         <w:ind w:left="5760" w:hanging="360"/>
       </w:pPr>
       <w:rPr>
-        <w:rFonts w:hint="default" w:ascii="Wingdings" w:hAnsi="Wingdings"/>
+        <w:rFonts w:ascii="Wingdings" w:hAnsi="Wingdings" w:hint="default"/>
         <w:sz w:val="20"/>
       </w:rPr>
     </w:lvl>
@@ -2596,7 +2299,7 @@
         <w:ind w:left="6480" w:hanging="360"/>
       </w:pPr>
       <w:rPr>
-        <w:rFonts w:hint="default" w:ascii="Wingdings" w:hAnsi="Wingdings"/>
+        <w:rFonts w:ascii="Wingdings" w:hAnsi="Wingdings" w:hint="default"/>
         <w:sz w:val="20"/>
       </w:rPr>
     </w:lvl>
@@ -2614,7 +2317,7 @@
         <w:ind w:left="720" w:hanging="360"/>
       </w:pPr>
       <w:rPr>
-        <w:rFonts w:hint="default" w:ascii="Symbol" w:hAnsi="Symbol"/>
+        <w:rFonts w:ascii="Symbol" w:hAnsi="Symbol" w:hint="default"/>
       </w:rPr>
     </w:lvl>
     <w:lvl w:ilvl="1" w:tplc="04090003" w:tentative="1">
@@ -2626,7 +2329,7 @@
         <w:ind w:left="1440" w:hanging="360"/>
       </w:pPr>
       <w:rPr>
-        <w:rFonts w:hint="default" w:ascii="Courier New" w:hAnsi="Courier New" w:cs="Courier New"/>
+        <w:rFonts w:ascii="Courier New" w:hAnsi="Courier New" w:cs="Courier New" w:hint="default"/>
       </w:rPr>
     </w:lvl>
     <w:lvl w:ilvl="2" w:tplc="04090005" w:tentative="1">
@@ -2638,7 +2341,7 @@
         <w:ind w:left="2160" w:hanging="360"/>
       </w:pPr>
       <w:rPr>
-        <w:rFonts w:hint="default" w:ascii="Wingdings" w:hAnsi="Wingdings"/>
+        <w:rFonts w:ascii="Wingdings" w:hAnsi="Wingdings" w:hint="default"/>
       </w:rPr>
     </w:lvl>
     <w:lvl w:ilvl="3" w:tplc="04090001" w:tentative="1">
@@ -2650,7 +2353,7 @@
         <w:ind w:left="2880" w:hanging="360"/>
       </w:pPr>
       <w:rPr>
-        <w:rFonts w:hint="default" w:ascii="Symbol" w:hAnsi="Symbol"/>
+        <w:rFonts w:ascii="Symbol" w:hAnsi="Symbol" w:hint="default"/>
       </w:rPr>
     </w:lvl>
     <w:lvl w:ilvl="4" w:tplc="04090003" w:tentative="1">
@@ -2662,7 +2365,7 @@
         <w:ind w:left="3600" w:hanging="360"/>
       </w:pPr>
       <w:rPr>
-        <w:rFonts w:hint="default" w:ascii="Courier New" w:hAnsi="Courier New" w:cs="Courier New"/>
+        <w:rFonts w:ascii="Courier New" w:hAnsi="Courier New" w:cs="Courier New" w:hint="default"/>
       </w:rPr>
     </w:lvl>
     <w:lvl w:ilvl="5" w:tplc="04090005" w:tentative="1">
@@ -2674,7 +2377,7 @@
         <w:ind w:left="4320" w:hanging="360"/>
       </w:pPr>
       <w:rPr>
-        <w:rFonts w:hint="default" w:ascii="Wingdings" w:hAnsi="Wingdings"/>
+        <w:rFonts w:ascii="Wingdings" w:hAnsi="Wingdings" w:hint="default"/>
       </w:rPr>
     </w:lvl>
     <w:lvl w:ilvl="6" w:tplc="04090001" w:tentative="1">
@@ -2686,7 +2389,7 @@
         <w:ind w:left="5040" w:hanging="360"/>
       </w:pPr>
       <w:rPr>
-        <w:rFonts w:hint="default" w:ascii="Symbol" w:hAnsi="Symbol"/>
+        <w:rFonts w:ascii="Symbol" w:hAnsi="Symbol" w:hint="default"/>
       </w:rPr>
     </w:lvl>
     <w:lvl w:ilvl="7" w:tplc="04090003" w:tentative="1">
@@ -2698,7 +2401,7 @@
         <w:ind w:left="5760" w:hanging="360"/>
       </w:pPr>
       <w:rPr>
-        <w:rFonts w:hint="default" w:ascii="Courier New" w:hAnsi="Courier New" w:cs="Courier New"/>
+        <w:rFonts w:ascii="Courier New" w:hAnsi="Courier New" w:cs="Courier New" w:hint="default"/>
       </w:rPr>
     </w:lvl>
     <w:lvl w:ilvl="8" w:tplc="04090005" w:tentative="1">
@@ -2710,7 +2413,7 @@
         <w:ind w:left="6480" w:hanging="360"/>
       </w:pPr>
       <w:rPr>
-        <w:rFonts w:hint="default" w:ascii="Wingdings" w:hAnsi="Wingdings"/>
+        <w:rFonts w:ascii="Wingdings" w:hAnsi="Wingdings" w:hint="default"/>
       </w:rPr>
     </w:lvl>
   </w:abstractNum>
@@ -2730,7 +2433,7 @@
         <w:ind w:left="720" w:hanging="360"/>
       </w:pPr>
       <w:rPr>
-        <w:rFonts w:hint="default" w:ascii="Symbol" w:hAnsi="Symbol"/>
+        <w:rFonts w:ascii="Symbol" w:hAnsi="Symbol" w:hint="default"/>
         <w:sz w:val="20"/>
       </w:rPr>
     </w:lvl>
@@ -2746,7 +2449,7 @@
         <w:ind w:left="1440" w:hanging="360"/>
       </w:pPr>
       <w:rPr>
-        <w:rFonts w:hint="default" w:ascii="Courier New" w:hAnsi="Courier New"/>
+        <w:rFonts w:ascii="Courier New" w:hAnsi="Courier New" w:hint="default"/>
         <w:sz w:val="20"/>
       </w:rPr>
     </w:lvl>
@@ -2762,7 +2465,7 @@
         <w:ind w:left="2160" w:hanging="360"/>
       </w:pPr>
       <w:rPr>
-        <w:rFonts w:hint="default" w:ascii="Wingdings" w:hAnsi="Wingdings"/>
+        <w:rFonts w:ascii="Wingdings" w:hAnsi="Wingdings" w:hint="default"/>
         <w:sz w:val="20"/>
       </w:rPr>
     </w:lvl>
@@ -2778,7 +2481,7 @@
         <w:ind w:left="2880" w:hanging="360"/>
       </w:pPr>
       <w:rPr>
-        <w:rFonts w:hint="default" w:ascii="Wingdings" w:hAnsi="Wingdings"/>
+        <w:rFonts w:ascii="Wingdings" w:hAnsi="Wingdings" w:hint="default"/>
         <w:sz w:val="20"/>
       </w:rPr>
     </w:lvl>
@@ -2794,7 +2497,7 @@
         <w:ind w:left="3600" w:hanging="360"/>
       </w:pPr>
       <w:rPr>
-        <w:rFonts w:hint="default" w:ascii="Wingdings" w:hAnsi="Wingdings"/>
+        <w:rFonts w:ascii="Wingdings" w:hAnsi="Wingdings" w:hint="default"/>
         <w:sz w:val="20"/>
       </w:rPr>
     </w:lvl>
@@ -2810,7 +2513,7 @@
         <w:ind w:left="4320" w:hanging="360"/>
       </w:pPr>
       <w:rPr>
-        <w:rFonts w:hint="default" w:ascii="Wingdings" w:hAnsi="Wingdings"/>
+        <w:rFonts w:ascii="Wingdings" w:hAnsi="Wingdings" w:hint="default"/>
         <w:sz w:val="20"/>
       </w:rPr>
     </w:lvl>
@@ -2826,7 +2529,7 @@
         <w:ind w:left="5040" w:hanging="360"/>
       </w:pPr>
       <w:rPr>
-        <w:rFonts w:hint="default" w:ascii="Wingdings" w:hAnsi="Wingdings"/>
+        <w:rFonts w:ascii="Wingdings" w:hAnsi="Wingdings" w:hint="default"/>
         <w:sz w:val="20"/>
       </w:rPr>
     </w:lvl>
@@ -2842,7 +2545,7 @@
         <w:ind w:left="5760" w:hanging="360"/>
       </w:pPr>
       <w:rPr>
-        <w:rFonts w:hint="default" w:ascii="Wingdings" w:hAnsi="Wingdings"/>
+        <w:rFonts w:ascii="Wingdings" w:hAnsi="Wingdings" w:hint="default"/>
         <w:sz w:val="20"/>
       </w:rPr>
     </w:lvl>
@@ -2858,7 +2561,7 @@
         <w:ind w:left="6480" w:hanging="360"/>
       </w:pPr>
       <w:rPr>
-        <w:rFonts w:hint="default" w:ascii="Wingdings" w:hAnsi="Wingdings"/>
+        <w:rFonts w:ascii="Wingdings" w:hAnsi="Wingdings" w:hint="default"/>
         <w:sz w:val="20"/>
       </w:rPr>
     </w:lvl>
@@ -2879,7 +2582,7 @@
         <w:ind w:left="720" w:hanging="360"/>
       </w:pPr>
       <w:rPr>
-        <w:rFonts w:hint="default" w:ascii="Symbol" w:hAnsi="Symbol"/>
+        <w:rFonts w:ascii="Symbol" w:hAnsi="Symbol" w:hint="default"/>
         <w:sz w:val="20"/>
       </w:rPr>
     </w:lvl>
@@ -2895,7 +2598,7 @@
         <w:ind w:left="1440" w:hanging="360"/>
       </w:pPr>
       <w:rPr>
-        <w:rFonts w:hint="default" w:ascii="Courier New" w:hAnsi="Courier New"/>
+        <w:rFonts w:ascii="Courier New" w:hAnsi="Courier New" w:hint="default"/>
         <w:sz w:val="20"/>
       </w:rPr>
     </w:lvl>
@@ -2911,7 +2614,7 @@
         <w:ind w:left="2160" w:hanging="360"/>
       </w:pPr>
       <w:rPr>
-        <w:rFonts w:hint="default" w:ascii="Wingdings" w:hAnsi="Wingdings"/>
+        <w:rFonts w:ascii="Wingdings" w:hAnsi="Wingdings" w:hint="default"/>
         <w:sz w:val="20"/>
       </w:rPr>
     </w:lvl>
@@ -2927,7 +2630,7 @@
         <w:ind w:left="2880" w:hanging="360"/>
       </w:pPr>
       <w:rPr>
-        <w:rFonts w:hint="default" w:ascii="Wingdings" w:hAnsi="Wingdings"/>
+        <w:rFonts w:ascii="Wingdings" w:hAnsi="Wingdings" w:hint="default"/>
         <w:sz w:val="20"/>
       </w:rPr>
     </w:lvl>
@@ -2943,7 +2646,7 @@
         <w:ind w:left="3600" w:hanging="360"/>
       </w:pPr>
       <w:rPr>
-        <w:rFonts w:hint="default" w:ascii="Wingdings" w:hAnsi="Wingdings"/>
+        <w:rFonts w:ascii="Wingdings" w:hAnsi="Wingdings" w:hint="default"/>
         <w:sz w:val="20"/>
       </w:rPr>
     </w:lvl>
@@ -2959,7 +2662,7 @@
         <w:ind w:left="4320" w:hanging="360"/>
       </w:pPr>
       <w:rPr>
-        <w:rFonts w:hint="default" w:ascii="Wingdings" w:hAnsi="Wingdings"/>
+        <w:rFonts w:ascii="Wingdings" w:hAnsi="Wingdings" w:hint="default"/>
         <w:sz w:val="20"/>
       </w:rPr>
     </w:lvl>
@@ -2975,7 +2678,7 @@
         <w:ind w:left="5040" w:hanging="360"/>
       </w:pPr>
       <w:rPr>
-        <w:rFonts w:hint="default" w:ascii="Wingdings" w:hAnsi="Wingdings"/>
+        <w:rFonts w:ascii="Wingdings" w:hAnsi="Wingdings" w:hint="default"/>
         <w:sz w:val="20"/>
       </w:rPr>
     </w:lvl>
@@ -2991,7 +2694,7 @@
         <w:ind w:left="5760" w:hanging="360"/>
       </w:pPr>
       <w:rPr>
-        <w:rFonts w:hint="default" w:ascii="Wingdings" w:hAnsi="Wingdings"/>
+        <w:rFonts w:ascii="Wingdings" w:hAnsi="Wingdings" w:hint="default"/>
         <w:sz w:val="20"/>
       </w:rPr>
     </w:lvl>
@@ -3007,7 +2710,7 @@
         <w:ind w:left="6480" w:hanging="360"/>
       </w:pPr>
       <w:rPr>
-        <w:rFonts w:hint="default" w:ascii="Wingdings" w:hAnsi="Wingdings"/>
+        <w:rFonts w:ascii="Wingdings" w:hAnsi="Wingdings" w:hint="default"/>
         <w:sz w:val="20"/>
       </w:rPr>
     </w:lvl>
@@ -3028,7 +2731,7 @@
         <w:ind w:left="720" w:hanging="360"/>
       </w:pPr>
       <w:rPr>
-        <w:rFonts w:hint="default" w:ascii="Symbol" w:hAnsi="Symbol"/>
+        <w:rFonts w:ascii="Symbol" w:hAnsi="Symbol" w:hint="default"/>
         <w:sz w:val="20"/>
       </w:rPr>
     </w:lvl>
@@ -3044,7 +2747,7 @@
         <w:ind w:left="1440" w:hanging="360"/>
       </w:pPr>
       <w:rPr>
-        <w:rFonts w:hint="default" w:ascii="Courier New" w:hAnsi="Courier New"/>
+        <w:rFonts w:ascii="Courier New" w:hAnsi="Courier New" w:hint="default"/>
         <w:sz w:val="20"/>
       </w:rPr>
     </w:lvl>
@@ -3060,7 +2763,7 @@
         <w:ind w:left="2160" w:hanging="360"/>
       </w:pPr>
       <w:rPr>
-        <w:rFonts w:hint="default" w:ascii="Wingdings" w:hAnsi="Wingdings"/>
+        <w:rFonts w:ascii="Wingdings" w:hAnsi="Wingdings" w:hint="default"/>
         <w:sz w:val="20"/>
       </w:rPr>
     </w:lvl>
@@ -3076,7 +2779,7 @@
         <w:ind w:left="2880" w:hanging="360"/>
       </w:pPr>
       <w:rPr>
-        <w:rFonts w:hint="default" w:ascii="Wingdings" w:hAnsi="Wingdings"/>
+        <w:rFonts w:ascii="Wingdings" w:hAnsi="Wingdings" w:hint="default"/>
         <w:sz w:val="20"/>
       </w:rPr>
     </w:lvl>
@@ -3092,7 +2795,7 @@
         <w:ind w:left="3600" w:hanging="360"/>
       </w:pPr>
       <w:rPr>
-        <w:rFonts w:hint="default" w:ascii="Wingdings" w:hAnsi="Wingdings"/>
+        <w:rFonts w:ascii="Wingdings" w:hAnsi="Wingdings" w:hint="default"/>
         <w:sz w:val="20"/>
       </w:rPr>
     </w:lvl>
@@ -3108,7 +2811,7 @@
         <w:ind w:left="4320" w:hanging="360"/>
       </w:pPr>
       <w:rPr>
-        <w:rFonts w:hint="default" w:ascii="Wingdings" w:hAnsi="Wingdings"/>
+        <w:rFonts w:ascii="Wingdings" w:hAnsi="Wingdings" w:hint="default"/>
         <w:sz w:val="20"/>
       </w:rPr>
     </w:lvl>
@@ -3124,7 +2827,7 @@
         <w:ind w:left="5040" w:hanging="360"/>
       </w:pPr>
       <w:rPr>
-        <w:rFonts w:hint="default" w:ascii="Wingdings" w:hAnsi="Wingdings"/>
+        <w:rFonts w:ascii="Wingdings" w:hAnsi="Wingdings" w:hint="default"/>
         <w:sz w:val="20"/>
       </w:rPr>
     </w:lvl>
@@ -3140,7 +2843,7 @@
         <w:ind w:left="5760" w:hanging="360"/>
       </w:pPr>
       <w:rPr>
-        <w:rFonts w:hint="default" w:ascii="Wingdings" w:hAnsi="Wingdings"/>
+        <w:rFonts w:ascii="Wingdings" w:hAnsi="Wingdings" w:hint="default"/>
         <w:sz w:val="20"/>
       </w:rPr>
     </w:lvl>
@@ -3156,7 +2859,7 @@
         <w:ind w:left="6480" w:hanging="360"/>
       </w:pPr>
       <w:rPr>
-        <w:rFonts w:hint="default" w:ascii="Wingdings" w:hAnsi="Wingdings"/>
+        <w:rFonts w:ascii="Wingdings" w:hAnsi="Wingdings" w:hint="default"/>
         <w:sz w:val="20"/>
       </w:rPr>
     </w:lvl>
@@ -3174,7 +2877,7 @@
         <w:ind w:left="720" w:hanging="360"/>
       </w:pPr>
       <w:rPr>
-        <w:rFonts w:hint="default" w:ascii="Symbol" w:hAnsi="Symbol"/>
+        <w:rFonts w:ascii="Symbol" w:hAnsi="Symbol" w:hint="default"/>
       </w:rPr>
     </w:lvl>
     <w:lvl w:ilvl="1" w:tplc="04090003" w:tentative="1">
@@ -3186,7 +2889,7 @@
         <w:ind w:left="1440" w:hanging="360"/>
       </w:pPr>
       <w:rPr>
-        <w:rFonts w:hint="default" w:ascii="Courier New" w:hAnsi="Courier New" w:cs="Courier New"/>
+        <w:rFonts w:ascii="Courier New" w:hAnsi="Courier New" w:cs="Courier New" w:hint="default"/>
       </w:rPr>
     </w:lvl>
     <w:lvl w:ilvl="2" w:tplc="04090005" w:tentative="1">
@@ -3198,7 +2901,7 @@
         <w:ind w:left="2160" w:hanging="360"/>
       </w:pPr>
       <w:rPr>
-        <w:rFonts w:hint="default" w:ascii="Wingdings" w:hAnsi="Wingdings"/>
+        <w:rFonts w:ascii="Wingdings" w:hAnsi="Wingdings" w:hint="default"/>
       </w:rPr>
     </w:lvl>
     <w:lvl w:ilvl="3" w:tplc="04090001" w:tentative="1">
@@ -3210,7 +2913,7 @@
         <w:ind w:left="2880" w:hanging="360"/>
       </w:pPr>
       <w:rPr>
-        <w:rFonts w:hint="default" w:ascii="Symbol" w:hAnsi="Symbol"/>
+        <w:rFonts w:ascii="Symbol" w:hAnsi="Symbol" w:hint="default"/>
       </w:rPr>
     </w:lvl>
     <w:lvl w:ilvl="4" w:tplc="04090003" w:tentative="1">
@@ -3222,7 +2925,7 @@
         <w:ind w:left="3600" w:hanging="360"/>
       </w:pPr>
       <w:rPr>
-        <w:rFonts w:hint="default" w:ascii="Courier New" w:hAnsi="Courier New" w:cs="Courier New"/>
+        <w:rFonts w:ascii="Courier New" w:hAnsi="Courier New" w:cs="Courier New" w:hint="default"/>
       </w:rPr>
     </w:lvl>
     <w:lvl w:ilvl="5" w:tplc="04090005" w:tentative="1">
@@ -3234,7 +2937,7 @@
         <w:ind w:left="4320" w:hanging="360"/>
       </w:pPr>
       <w:rPr>
-        <w:rFonts w:hint="default" w:ascii="Wingdings" w:hAnsi="Wingdings"/>
+        <w:rFonts w:ascii="Wingdings" w:hAnsi="Wingdings" w:hint="default"/>
       </w:rPr>
     </w:lvl>
     <w:lvl w:ilvl="6" w:tplc="04090001" w:tentative="1">
@@ -3246,7 +2949,7 @@
         <w:ind w:left="5040" w:hanging="360"/>
       </w:pPr>
       <w:rPr>
-        <w:rFonts w:hint="default" w:ascii="Symbol" w:hAnsi="Symbol"/>
+        <w:rFonts w:ascii="Symbol" w:hAnsi="Symbol" w:hint="default"/>
       </w:rPr>
     </w:lvl>
     <w:lvl w:ilvl="7" w:tplc="04090003" w:tentative="1">
@@ -3258,7 +2961,7 @@
         <w:ind w:left="5760" w:hanging="360"/>
       </w:pPr>
       <w:rPr>
-        <w:rFonts w:hint="default" w:ascii="Courier New" w:hAnsi="Courier New" w:cs="Courier New"/>
+        <w:rFonts w:ascii="Courier New" w:hAnsi="Courier New" w:cs="Courier New" w:hint="default"/>
       </w:rPr>
     </w:lvl>
     <w:lvl w:ilvl="8" w:tplc="04090005" w:tentative="1">
@@ -3270,7 +2973,7 @@
         <w:ind w:left="6480" w:hanging="360"/>
       </w:pPr>
       <w:rPr>
-        <w:rFonts w:hint="default" w:ascii="Wingdings" w:hAnsi="Wingdings"/>
+        <w:rFonts w:ascii="Wingdings" w:hAnsi="Wingdings" w:hint="default"/>
       </w:rPr>
     </w:lvl>
   </w:abstractNum>
@@ -3290,7 +2993,7 @@
         <w:ind w:left="720" w:hanging="360"/>
       </w:pPr>
       <w:rPr>
-        <w:rFonts w:hint="default" w:ascii="Symbol" w:hAnsi="Symbol"/>
+        <w:rFonts w:ascii="Symbol" w:hAnsi="Symbol" w:hint="default"/>
         <w:sz w:val="20"/>
       </w:rPr>
     </w:lvl>
@@ -3306,7 +3009,7 @@
         <w:ind w:left="1440" w:hanging="360"/>
       </w:pPr>
       <w:rPr>
-        <w:rFonts w:hint="default" w:ascii="Courier New" w:hAnsi="Courier New"/>
+        <w:rFonts w:ascii="Courier New" w:hAnsi="Courier New" w:hint="default"/>
         <w:sz w:val="20"/>
       </w:rPr>
     </w:lvl>
@@ -3322,7 +3025,7 @@
         <w:ind w:left="2160" w:hanging="360"/>
       </w:pPr>
       <w:rPr>
-        <w:rFonts w:hint="default" w:ascii="Wingdings" w:hAnsi="Wingdings"/>
+        <w:rFonts w:ascii="Wingdings" w:hAnsi="Wingdings" w:hint="default"/>
         <w:sz w:val="20"/>
       </w:rPr>
     </w:lvl>
@@ -3338,7 +3041,7 @@
         <w:ind w:left="2880" w:hanging="360"/>
       </w:pPr>
       <w:rPr>
-        <w:rFonts w:hint="default" w:ascii="Wingdings" w:hAnsi="Wingdings"/>
+        <w:rFonts w:ascii="Wingdings" w:hAnsi="Wingdings" w:hint="default"/>
         <w:sz w:val="20"/>
       </w:rPr>
     </w:lvl>
@@ -3354,7 +3057,7 @@
         <w:ind w:left="3600" w:hanging="360"/>
       </w:pPr>
       <w:rPr>
-        <w:rFonts w:hint="default" w:ascii="Wingdings" w:hAnsi="Wingdings"/>
+        <w:rFonts w:ascii="Wingdings" w:hAnsi="Wingdings" w:hint="default"/>
         <w:sz w:val="20"/>
       </w:rPr>
     </w:lvl>
@@ -3370,7 +3073,7 @@
         <w:ind w:left="4320" w:hanging="360"/>
       </w:pPr>
       <w:rPr>
-        <w:rFonts w:hint="default" w:ascii="Wingdings" w:hAnsi="Wingdings"/>
+        <w:rFonts w:ascii="Wingdings" w:hAnsi="Wingdings" w:hint="default"/>
         <w:sz w:val="20"/>
       </w:rPr>
     </w:lvl>
@@ -3386,7 +3089,7 @@
         <w:ind w:left="5040" w:hanging="360"/>
       </w:pPr>
       <w:rPr>
-        <w:rFonts w:hint="default" w:ascii="Wingdings" w:hAnsi="Wingdings"/>
+        <w:rFonts w:ascii="Wingdings" w:hAnsi="Wingdings" w:hint="default"/>
         <w:sz w:val="20"/>
       </w:rPr>
     </w:lvl>
@@ -3402,7 +3105,7 @@
         <w:ind w:left="5760" w:hanging="360"/>
       </w:pPr>
       <w:rPr>
-        <w:rFonts w:hint="default" w:ascii="Wingdings" w:hAnsi="Wingdings"/>
+        <w:rFonts w:ascii="Wingdings" w:hAnsi="Wingdings" w:hint="default"/>
         <w:sz w:val="20"/>
       </w:rPr>
     </w:lvl>
@@ -3418,7 +3121,7 @@
         <w:ind w:left="6480" w:hanging="360"/>
       </w:pPr>
       <w:rPr>
-        <w:rFonts w:hint="default" w:ascii="Wingdings" w:hAnsi="Wingdings"/>
+        <w:rFonts w:ascii="Wingdings" w:hAnsi="Wingdings" w:hint="default"/>
         <w:sz w:val="20"/>
       </w:rPr>
     </w:lvl>
@@ -3439,7 +3142,7 @@
         <w:ind w:left="720" w:hanging="360"/>
       </w:pPr>
       <w:rPr>
-        <w:rFonts w:hint="default" w:ascii="Symbol" w:hAnsi="Symbol"/>
+        <w:rFonts w:ascii="Symbol" w:hAnsi="Symbol" w:hint="default"/>
         <w:sz w:val="20"/>
       </w:rPr>
     </w:lvl>
@@ -3455,7 +3158,7 @@
         <w:ind w:left="1440" w:hanging="360"/>
       </w:pPr>
       <w:rPr>
-        <w:rFonts w:hint="default" w:ascii="Courier New" w:hAnsi="Courier New"/>
+        <w:rFonts w:ascii="Courier New" w:hAnsi="Courier New" w:hint="default"/>
         <w:sz w:val="20"/>
       </w:rPr>
     </w:lvl>
@@ -3471,7 +3174,7 @@
         <w:ind w:left="2160" w:hanging="360"/>
       </w:pPr>
       <w:rPr>
-        <w:rFonts w:hint="default" w:ascii="Wingdings" w:hAnsi="Wingdings"/>
+        <w:rFonts w:ascii="Wingdings" w:hAnsi="Wingdings" w:hint="default"/>
         <w:sz w:val="20"/>
       </w:rPr>
     </w:lvl>
@@ -3487,7 +3190,7 @@
         <w:ind w:left="2880" w:hanging="360"/>
       </w:pPr>
       <w:rPr>
-        <w:rFonts w:hint="default" w:ascii="Wingdings" w:hAnsi="Wingdings"/>
+        <w:rFonts w:ascii="Wingdings" w:hAnsi="Wingdings" w:hint="default"/>
         <w:sz w:val="20"/>
       </w:rPr>
     </w:lvl>
@@ -3503,7 +3206,7 @@
         <w:ind w:left="3600" w:hanging="360"/>
       </w:pPr>
       <w:rPr>
-        <w:rFonts w:hint="default" w:ascii="Wingdings" w:hAnsi="Wingdings"/>
+        <w:rFonts w:ascii="Wingdings" w:hAnsi="Wingdings" w:hint="default"/>
         <w:sz w:val="20"/>
       </w:rPr>
     </w:lvl>
@@ -3519,7 +3222,7 @@
         <w:ind w:left="4320" w:hanging="360"/>
       </w:pPr>
       <w:rPr>
-        <w:rFonts w:hint="default" w:ascii="Wingdings" w:hAnsi="Wingdings"/>
+        <w:rFonts w:ascii="Wingdings" w:hAnsi="Wingdings" w:hint="default"/>
         <w:sz w:val="20"/>
       </w:rPr>
     </w:lvl>
@@ -3535,7 +3238,7 @@
         <w:ind w:left="5040" w:hanging="360"/>
       </w:pPr>
       <w:rPr>
-        <w:rFonts w:hint="default" w:ascii="Wingdings" w:hAnsi="Wingdings"/>
+        <w:rFonts w:ascii="Wingdings" w:hAnsi="Wingdings" w:hint="default"/>
         <w:sz w:val="20"/>
       </w:rPr>
     </w:lvl>
@@ -3551,7 +3254,7 @@
         <w:ind w:left="5760" w:hanging="360"/>
       </w:pPr>
       <w:rPr>
-        <w:rFonts w:hint="default" w:ascii="Wingdings" w:hAnsi="Wingdings"/>
+        <w:rFonts w:ascii="Wingdings" w:hAnsi="Wingdings" w:hint="default"/>
         <w:sz w:val="20"/>
       </w:rPr>
     </w:lvl>
@@ -3567,7 +3270,7 @@
         <w:ind w:left="6480" w:hanging="360"/>
       </w:pPr>
       <w:rPr>
-        <w:rFonts w:hint="default" w:ascii="Wingdings" w:hAnsi="Wingdings"/>
+        <w:rFonts w:ascii="Wingdings" w:hAnsi="Wingdings" w:hint="default"/>
         <w:sz w:val="20"/>
       </w:rPr>
     </w:lvl>
@@ -3588,7 +3291,7 @@
         <w:ind w:left="720" w:hanging="360"/>
       </w:pPr>
       <w:rPr>
-        <w:rFonts w:hint="default" w:ascii="Symbol" w:hAnsi="Symbol"/>
+        <w:rFonts w:ascii="Symbol" w:hAnsi="Symbol" w:hint="default"/>
         <w:sz w:val="20"/>
       </w:rPr>
     </w:lvl>
@@ -3604,7 +3307,7 @@
         <w:ind w:left="1440" w:hanging="360"/>
       </w:pPr>
       <w:rPr>
-        <w:rFonts w:hint="default" w:ascii="Courier New" w:hAnsi="Courier New"/>
+        <w:rFonts w:ascii="Courier New" w:hAnsi="Courier New" w:hint="default"/>
         <w:sz w:val="20"/>
       </w:rPr>
     </w:lvl>
@@ -3620,7 +3323,7 @@
         <w:ind w:left="2160" w:hanging="360"/>
       </w:pPr>
       <w:rPr>
-        <w:rFonts w:hint="default" w:ascii="Wingdings" w:hAnsi="Wingdings"/>
+        <w:rFonts w:ascii="Wingdings" w:hAnsi="Wingdings" w:hint="default"/>
         <w:sz w:val="20"/>
       </w:rPr>
     </w:lvl>
@@ -3636,7 +3339,7 @@
         <w:ind w:left="2880" w:hanging="360"/>
       </w:pPr>
       <w:rPr>
-        <w:rFonts w:hint="default" w:ascii="Wingdings" w:hAnsi="Wingdings"/>
+        <w:rFonts w:ascii="Wingdings" w:hAnsi="Wingdings" w:hint="default"/>
         <w:sz w:val="20"/>
       </w:rPr>
     </w:lvl>
@@ -3652,7 +3355,7 @@
         <w:ind w:left="3600" w:hanging="360"/>
       </w:pPr>
       <w:rPr>
-        <w:rFonts w:hint="default" w:ascii="Wingdings" w:hAnsi="Wingdings"/>
+        <w:rFonts w:ascii="Wingdings" w:hAnsi="Wingdings" w:hint="default"/>
         <w:sz w:val="20"/>
       </w:rPr>
     </w:lvl>
@@ -3668,7 +3371,7 @@
         <w:ind w:left="4320" w:hanging="360"/>
       </w:pPr>
       <w:rPr>
-        <w:rFonts w:hint="default" w:ascii="Wingdings" w:hAnsi="Wingdings"/>
+        <w:rFonts w:ascii="Wingdings" w:hAnsi="Wingdings" w:hint="default"/>
         <w:sz w:val="20"/>
       </w:rPr>
     </w:lvl>
@@ -3684,7 +3387,7 @@
         <w:ind w:left="5040" w:hanging="360"/>
       </w:pPr>
       <w:rPr>
-        <w:rFonts w:hint="default" w:ascii="Wingdings" w:hAnsi="Wingdings"/>
+        <w:rFonts w:ascii="Wingdings" w:hAnsi="Wingdings" w:hint="default"/>
         <w:sz w:val="20"/>
       </w:rPr>
     </w:lvl>
@@ -3700,7 +3403,7 @@
         <w:ind w:left="5760" w:hanging="360"/>
       </w:pPr>
       <w:rPr>
-        <w:rFonts w:hint="default" w:ascii="Wingdings" w:hAnsi="Wingdings"/>
+        <w:rFonts w:ascii="Wingdings" w:hAnsi="Wingdings" w:hint="default"/>
         <w:sz w:val="20"/>
       </w:rPr>
     </w:lvl>
@@ -3716,7 +3419,7 @@
         <w:ind w:left="6480" w:hanging="360"/>
       </w:pPr>
       <w:rPr>
-        <w:rFonts w:hint="default" w:ascii="Wingdings" w:hAnsi="Wingdings"/>
+        <w:rFonts w:ascii="Wingdings" w:hAnsi="Wingdings" w:hint="default"/>
         <w:sz w:val="20"/>
       </w:rPr>
     </w:lvl>
@@ -3759,7 +3462,7 @@
   <w:docDefaults>
     <w:rPrDefault>
       <w:rPr>
-        <w:rFonts w:asciiTheme="minorHAnsi" w:hAnsiTheme="minorHAnsi" w:eastAsiaTheme="minorHAnsi" w:cstheme="minorBidi"/>
+        <w:rFonts w:asciiTheme="minorHAnsi" w:eastAsiaTheme="minorHAnsi" w:hAnsiTheme="minorHAnsi" w:cstheme="minorBidi"/>
         <w:kern w:val="2"/>
         <w:sz w:val="24"/>
         <w:szCs w:val="24"/>
@@ -3776,14 +3479,14 @@
   <w:latentStyles w:defLockedState="0" w:defUIPriority="99" w:defSemiHidden="0" w:defUnhideWhenUsed="0" w:defQFormat="0" w:count="376">
     <w:lsdException w:name="Normal" w:uiPriority="0" w:qFormat="1"/>
     <w:lsdException w:name="heading 1" w:uiPriority="9" w:qFormat="1"/>
-    <w:lsdException w:name="heading 2" w:uiPriority="9" w:semiHidden="1" w:unhideWhenUsed="1" w:qFormat="1"/>
-    <w:lsdException w:name="heading 3" w:uiPriority="9" w:semiHidden="1" w:unhideWhenUsed="1" w:qFormat="1"/>
-    <w:lsdException w:name="heading 4" w:uiPriority="9" w:semiHidden="1" w:unhideWhenUsed="1" w:qFormat="1"/>
-    <w:lsdException w:name="heading 5" w:uiPriority="9" w:semiHidden="1" w:unhideWhenUsed="1" w:qFormat="1"/>
-    <w:lsdException w:name="heading 6" w:uiPriority="9" w:semiHidden="1" w:unhideWhenUsed="1" w:qFormat="1"/>
-    <w:lsdException w:name="heading 7" w:uiPriority="9" w:semiHidden="1" w:unhideWhenUsed="1" w:qFormat="1"/>
-    <w:lsdException w:name="heading 8" w:uiPriority="9" w:semiHidden="1" w:unhideWhenUsed="1" w:qFormat="1"/>
-    <w:lsdException w:name="heading 9" w:uiPriority="9" w:semiHidden="1" w:unhideWhenUsed="1" w:qFormat="1"/>
+    <w:lsdException w:name="heading 2" w:semiHidden="1" w:uiPriority="9" w:unhideWhenUsed="1" w:qFormat="1"/>
+    <w:lsdException w:name="heading 3" w:semiHidden="1" w:uiPriority="9" w:unhideWhenUsed="1" w:qFormat="1"/>
+    <w:lsdException w:name="heading 4" w:semiHidden="1" w:uiPriority="9" w:unhideWhenUsed="1" w:qFormat="1"/>
+    <w:lsdException w:name="heading 5" w:semiHidden="1" w:uiPriority="9" w:unhideWhenUsed="1" w:qFormat="1"/>
+    <w:lsdException w:name="heading 6" w:semiHidden="1" w:uiPriority="9" w:unhideWhenUsed="1" w:qFormat="1"/>
+    <w:lsdException w:name="heading 7" w:semiHidden="1" w:uiPriority="9" w:unhideWhenUsed="1" w:qFormat="1"/>
+    <w:lsdException w:name="heading 8" w:semiHidden="1" w:uiPriority="9" w:unhideWhenUsed="1" w:qFormat="1"/>
+    <w:lsdException w:name="heading 9" w:semiHidden="1" w:uiPriority="9" w:unhideWhenUsed="1" w:qFormat="1"/>
     <w:lsdException w:name="index 1" w:semiHidden="1" w:unhideWhenUsed="1"/>
     <w:lsdException w:name="index 2" w:semiHidden="1" w:unhideWhenUsed="1"/>
     <w:lsdException w:name="index 3" w:semiHidden="1" w:unhideWhenUsed="1"/>
@@ -3793,22 +3496,22 @@
     <w:lsdException w:name="index 7" w:semiHidden="1" w:unhideWhenUsed="1"/>
     <w:lsdException w:name="index 8" w:semiHidden="1" w:unhideWhenUsed="1"/>
     <w:lsdException w:name="index 9" w:semiHidden="1" w:unhideWhenUsed="1"/>
-    <w:lsdException w:name="toc 1" w:uiPriority="39" w:semiHidden="1" w:unhideWhenUsed="1"/>
-    <w:lsdException w:name="toc 2" w:uiPriority="39" w:semiHidden="1" w:unhideWhenUsed="1"/>
-    <w:lsdException w:name="toc 3" w:uiPriority="39" w:semiHidden="1" w:unhideWhenUsed="1"/>
-    <w:lsdException w:name="toc 4" w:uiPriority="39" w:semiHidden="1" w:unhideWhenUsed="1"/>
-    <w:lsdException w:name="toc 5" w:uiPriority="39" w:semiHidden="1" w:unhideWhenUsed="1"/>
-    <w:lsdException w:name="toc 6" w:uiPriority="39" w:semiHidden="1" w:unhideWhenUsed="1"/>
-    <w:lsdException w:name="toc 7" w:uiPriority="39" w:semiHidden="1" w:unhideWhenUsed="1"/>
-    <w:lsdException w:name="toc 8" w:uiPriority="39" w:semiHidden="1" w:unhideWhenUsed="1"/>
-    <w:lsdException w:name="toc 9" w:uiPriority="39" w:semiHidden="1" w:unhideWhenUsed="1"/>
+    <w:lsdException w:name="toc 1" w:semiHidden="1" w:uiPriority="39" w:unhideWhenUsed="1"/>
+    <w:lsdException w:name="toc 2" w:semiHidden="1" w:uiPriority="39" w:unhideWhenUsed="1"/>
+    <w:lsdException w:name="toc 3" w:semiHidden="1" w:uiPriority="39" w:unhideWhenUsed="1"/>
+    <w:lsdException w:name="toc 4" w:semiHidden="1" w:uiPriority="39" w:unhideWhenUsed="1"/>
+    <w:lsdException w:name="toc 5" w:semiHidden="1" w:uiPriority="39" w:unhideWhenUsed="1"/>
+    <w:lsdException w:name="toc 6" w:semiHidden="1" w:uiPriority="39" w:unhideWhenUsed="1"/>
+    <w:lsdException w:name="toc 7" w:semiHidden="1" w:uiPriority="39" w:unhideWhenUsed="1"/>
+    <w:lsdException w:name="toc 8" w:semiHidden="1" w:uiPriority="39" w:unhideWhenUsed="1"/>
+    <w:lsdException w:name="toc 9" w:semiHidden="1" w:uiPriority="39" w:unhideWhenUsed="1"/>
     <w:lsdException w:name="Normal Indent" w:semiHidden="1" w:unhideWhenUsed="1"/>
     <w:lsdException w:name="footnote text" w:semiHidden="1" w:unhideWhenUsed="1"/>
     <w:lsdException w:name="annotation text" w:semiHidden="1" w:unhideWhenUsed="1"/>
     <w:lsdException w:name="header" w:semiHidden="1" w:unhideWhenUsed="1"/>
     <w:lsdException w:name="footer" w:semiHidden="1" w:unhideWhenUsed="1"/>
     <w:lsdException w:name="index heading" w:semiHidden="1" w:unhideWhenUsed="1"/>
-    <w:lsdException w:name="caption" w:uiPriority="35" w:semiHidden="1" w:unhideWhenUsed="1" w:qFormat="1"/>
+    <w:lsdException w:name="caption" w:semiHidden="1" w:uiPriority="35" w:unhideWhenUsed="1" w:qFormat="1"/>
     <w:lsdException w:name="table of figures" w:semiHidden="1" w:unhideWhenUsed="1"/>
     <w:lsdException w:name="envelope address" w:semiHidden="1" w:unhideWhenUsed="1"/>
     <w:lsdException w:name="envelope return" w:semiHidden="1" w:unhideWhenUsed="1"/>
@@ -3839,7 +3542,7 @@
     <w:lsdException w:name="Title" w:uiPriority="10" w:qFormat="1"/>
     <w:lsdException w:name="Closing" w:semiHidden="1" w:unhideWhenUsed="1"/>
     <w:lsdException w:name="Signature" w:semiHidden="1" w:unhideWhenUsed="1"/>
-    <w:lsdException w:name="Default Paragraph Font" w:uiPriority="1" w:semiHidden="1" w:unhideWhenUsed="1"/>
+    <w:lsdException w:name="Default Paragraph Font" w:semiHidden="1" w:uiPriority="1" w:unhideWhenUsed="1"/>
     <w:lsdException w:name="Body Text" w:semiHidden="1" w:unhideWhenUsed="1"/>
     <w:lsdException w:name="Body Text Indent" w:semiHidden="1" w:unhideWhenUsed="1"/>
     <w:lsdException w:name="List Continue" w:semiHidden="1" w:unhideWhenUsed="1"/>
@@ -4039,8 +3742,8 @@
     <w:lsdException w:name="Subtle Reference" w:uiPriority="31" w:qFormat="1"/>
     <w:lsdException w:name="Intense Reference" w:uiPriority="32" w:qFormat="1"/>
     <w:lsdException w:name="Book Title" w:uiPriority="33" w:qFormat="1"/>
-    <w:lsdException w:name="Bibliography" w:uiPriority="37" w:semiHidden="1" w:unhideWhenUsed="1"/>
-    <w:lsdException w:name="TOC Heading" w:uiPriority="39" w:semiHidden="1" w:unhideWhenUsed="1" w:qFormat="1"/>
+    <w:lsdException w:name="Bibliography" w:semiHidden="1" w:uiPriority="37" w:unhideWhenUsed="1"/>
+    <w:lsdException w:name="TOC Heading" w:semiHidden="1" w:uiPriority="39" w:unhideWhenUsed="1" w:qFormat="1"/>
     <w:lsdException w:name="Plain Table 1" w:uiPriority="41"/>
     <w:lsdException w:name="Plain Table 2" w:uiPriority="42"/>
     <w:lsdException w:name="Plain Table 3" w:uiPriority="43"/>
@@ -4151,7 +3854,7 @@
     <w:lsdException w:name="Unresolved Mention" w:semiHidden="1" w:unhideWhenUsed="1"/>
     <w:lsdException w:name="Smart Link" w:semiHidden="1" w:unhideWhenUsed="1"/>
   </w:latentStyles>
-  <w:style w:type="paragraph" w:styleId="Normal" w:default="1">
+  <w:style w:type="paragraph" w:default="1" w:styleId="Normal">
     <w:name w:val="Normal"/>
     <w:qFormat/>
   </w:style>
@@ -4170,7 +3873,7 @@
       <w:outlineLvl w:val="0"/>
     </w:pPr>
     <w:rPr>
-      <w:rFonts w:asciiTheme="majorHAnsi" w:hAnsiTheme="majorHAnsi" w:eastAsiaTheme="majorEastAsia" w:cstheme="majorBidi"/>
+      <w:rFonts w:asciiTheme="majorHAnsi" w:eastAsiaTheme="majorEastAsia" w:hAnsiTheme="majorHAnsi" w:cstheme="majorBidi"/>
       <w:color w:val="0F4761" w:themeColor="accent1" w:themeShade="BF"/>
       <w:sz w:val="40"/>
       <w:szCs w:val="40"/>
@@ -4193,7 +3896,7 @@
       <w:outlineLvl w:val="1"/>
     </w:pPr>
     <w:rPr>
-      <w:rFonts w:asciiTheme="majorHAnsi" w:hAnsiTheme="majorHAnsi" w:eastAsiaTheme="majorEastAsia" w:cstheme="majorBidi"/>
+      <w:rFonts w:asciiTheme="majorHAnsi" w:eastAsiaTheme="majorEastAsia" w:hAnsiTheme="majorHAnsi" w:cstheme="majorBidi"/>
       <w:color w:val="0F4761" w:themeColor="accent1" w:themeShade="BF"/>
       <w:sz w:val="32"/>
       <w:szCs w:val="32"/>
@@ -4353,12 +4056,12 @@
       <w:color w:val="272727" w:themeColor="text1" w:themeTint="D8"/>
     </w:rPr>
   </w:style>
-  <w:style w:type="character" w:styleId="DefaultParagraphFont" w:default="1">
+  <w:style w:type="character" w:default="1" w:styleId="DefaultParagraphFont">
     <w:name w:val="Default Paragraph Font"/>
     <w:uiPriority w:val="1"/>
     <w:unhideWhenUsed/>
   </w:style>
-  <w:style w:type="table" w:styleId="TableNormal" w:default="1">
+  <w:style w:type="table" w:default="1" w:styleId="TableNormal">
     <w:name w:val="Normal Table"/>
     <w:uiPriority w:val="99"/>
     <w:semiHidden/>
@@ -4373,26 +4076,26 @@
       </w:tblCellMar>
     </w:tblPr>
   </w:style>
-  <w:style w:type="numbering" w:styleId="NoList" w:default="1">
+  <w:style w:type="numbering" w:default="1" w:styleId="NoList">
     <w:name w:val="No List"/>
     <w:uiPriority w:val="99"/>
     <w:semiHidden/>
     <w:unhideWhenUsed/>
   </w:style>
-  <w:style w:type="character" w:styleId="Heading1Char" w:customStyle="1">
+  <w:style w:type="character" w:customStyle="1" w:styleId="Heading1Char">
     <w:name w:val="Heading 1 Char"/>
     <w:basedOn w:val="DefaultParagraphFont"/>
     <w:link w:val="Heading1"/>
     <w:uiPriority w:val="9"/>
     <w:rsid w:val="00946735"/>
     <w:rPr>
-      <w:rFonts w:asciiTheme="majorHAnsi" w:hAnsiTheme="majorHAnsi" w:eastAsiaTheme="majorEastAsia" w:cstheme="majorBidi"/>
+      <w:rFonts w:asciiTheme="majorHAnsi" w:eastAsiaTheme="majorEastAsia" w:hAnsiTheme="majorHAnsi" w:cstheme="majorBidi"/>
       <w:color w:val="0F4761" w:themeColor="accent1" w:themeShade="BF"/>
       <w:sz w:val="40"/>
       <w:szCs w:val="40"/>
     </w:rPr>
   </w:style>
-  <w:style w:type="character" w:styleId="Heading2Char" w:customStyle="1">
+  <w:style w:type="character" w:customStyle="1" w:styleId="Heading2Char">
     <w:name w:val="Heading 2 Char"/>
     <w:basedOn w:val="DefaultParagraphFont"/>
     <w:link w:val="Heading2"/>
@@ -4400,13 +4103,13 @@
     <w:semiHidden/>
     <w:rsid w:val="00946735"/>
     <w:rPr>
-      <w:rFonts w:asciiTheme="majorHAnsi" w:hAnsiTheme="majorHAnsi" w:eastAsiaTheme="majorEastAsia" w:cstheme="majorBidi"/>
+      <w:rFonts w:asciiTheme="majorHAnsi" w:eastAsiaTheme="majorEastAsia" w:hAnsiTheme="majorHAnsi" w:cstheme="majorBidi"/>
       <w:color w:val="0F4761" w:themeColor="accent1" w:themeShade="BF"/>
       <w:sz w:val="32"/>
       <w:szCs w:val="32"/>
     </w:rPr>
   </w:style>
-  <w:style w:type="character" w:styleId="Heading3Char" w:customStyle="1">
+  <w:style w:type="character" w:customStyle="1" w:styleId="Heading3Char">
     <w:name w:val="Heading 3 Char"/>
     <w:basedOn w:val="DefaultParagraphFont"/>
     <w:link w:val="Heading3"/>
@@ -4419,7 +4122,7 @@
       <w:szCs w:val="28"/>
     </w:rPr>
   </w:style>
-  <w:style w:type="character" w:styleId="Heading4Char" w:customStyle="1">
+  <w:style w:type="character" w:customStyle="1" w:styleId="Heading4Char">
     <w:name w:val="Heading 4 Char"/>
     <w:basedOn w:val="DefaultParagraphFont"/>
     <w:link w:val="Heading4"/>
@@ -4433,7 +4136,7 @@
       <w:color w:val="0F4761" w:themeColor="accent1" w:themeShade="BF"/>
     </w:rPr>
   </w:style>
-  <w:style w:type="character" w:styleId="Heading5Char" w:customStyle="1">
+  <w:style w:type="character" w:customStyle="1" w:styleId="Heading5Char">
     <w:name w:val="Heading 5 Char"/>
     <w:basedOn w:val="DefaultParagraphFont"/>
     <w:link w:val="Heading5"/>
@@ -4445,7 +4148,7 @@
       <w:color w:val="0F4761" w:themeColor="accent1" w:themeShade="BF"/>
     </w:rPr>
   </w:style>
-  <w:style w:type="character" w:styleId="Heading6Char" w:customStyle="1">
+  <w:style w:type="character" w:customStyle="1" w:styleId="Heading6Char">
     <w:name w:val="Heading 6 Char"/>
     <w:basedOn w:val="DefaultParagraphFont"/>
     <w:link w:val="Heading6"/>
@@ -4459,7 +4162,7 @@
       <w:color w:val="595959" w:themeColor="text1" w:themeTint="A6"/>
     </w:rPr>
   </w:style>
-  <w:style w:type="character" w:styleId="Heading7Char" w:customStyle="1">
+  <w:style w:type="character" w:customStyle="1" w:styleId="Heading7Char">
     <w:name w:val="Heading 7 Char"/>
     <w:basedOn w:val="DefaultParagraphFont"/>
     <w:link w:val="Heading7"/>
@@ -4471,7 +4174,7 @@
       <w:color w:val="595959" w:themeColor="text1" w:themeTint="A6"/>
     </w:rPr>
   </w:style>
-  <w:style w:type="character" w:styleId="Heading8Char" w:customStyle="1">
+  <w:style w:type="character" w:customStyle="1" w:styleId="Heading8Char">
     <w:name w:val="Heading 8 Char"/>
     <w:basedOn w:val="DefaultParagraphFont"/>
     <w:link w:val="Heading8"/>
@@ -4485,7 +4188,7 @@
       <w:color w:val="272727" w:themeColor="text1" w:themeTint="D8"/>
     </w:rPr>
   </w:style>
-  <w:style w:type="character" w:styleId="Heading9Char" w:customStyle="1">
+  <w:style w:type="character" w:customStyle="1" w:styleId="Heading9Char">
     <w:name w:val="Heading 9 Char"/>
     <w:basedOn w:val="DefaultParagraphFont"/>
     <w:link w:val="Heading9"/>
@@ -4510,21 +4213,21 @@
       <w:contextualSpacing/>
     </w:pPr>
     <w:rPr>
-      <w:rFonts w:asciiTheme="majorHAnsi" w:hAnsiTheme="majorHAnsi" w:eastAsiaTheme="majorEastAsia" w:cstheme="majorBidi"/>
+      <w:rFonts w:asciiTheme="majorHAnsi" w:eastAsiaTheme="majorEastAsia" w:hAnsiTheme="majorHAnsi" w:cstheme="majorBidi"/>
       <w:spacing w:val="-10"/>
       <w:kern w:val="28"/>
       <w:sz w:val="56"/>
       <w:szCs w:val="56"/>
     </w:rPr>
   </w:style>
-  <w:style w:type="character" w:styleId="TitleChar" w:customStyle="1">
+  <w:style w:type="character" w:customStyle="1" w:styleId="TitleChar">
     <w:name w:val="Title Char"/>
     <w:basedOn w:val="DefaultParagraphFont"/>
     <w:link w:val="Title"/>
     <w:uiPriority w:val="10"/>
     <w:rsid w:val="00946735"/>
     <w:rPr>
-      <w:rFonts w:asciiTheme="majorHAnsi" w:hAnsiTheme="majorHAnsi" w:eastAsiaTheme="majorEastAsia" w:cstheme="majorBidi"/>
+      <w:rFonts w:asciiTheme="majorHAnsi" w:eastAsiaTheme="majorEastAsia" w:hAnsiTheme="majorHAnsi" w:cstheme="majorBidi"/>
       <w:spacing w:val="-10"/>
       <w:kern w:val="28"/>
       <w:sz w:val="56"/>
@@ -4552,7 +4255,7 @@
       <w:szCs w:val="28"/>
     </w:rPr>
   </w:style>
-  <w:style w:type="character" w:styleId="SubtitleChar" w:customStyle="1">
+  <w:style w:type="character" w:customStyle="1" w:styleId="SubtitleChar">
     <w:name w:val="Subtitle Char"/>
     <w:basedOn w:val="DefaultParagraphFont"/>
     <w:link w:val="Subtitle"/>
@@ -4584,7 +4287,7 @@
       <w:color w:val="404040" w:themeColor="text1" w:themeTint="BF"/>
     </w:rPr>
   </w:style>
-  <w:style w:type="character" w:styleId="QuoteChar" w:customStyle="1">
+  <w:style w:type="character" w:customStyle="1" w:styleId="QuoteChar">
     <w:name w:val="Quote Char"/>
     <w:basedOn w:val="DefaultParagraphFont"/>
     <w:link w:val="Quote"/>
@@ -4629,8 +4332,8 @@
     <w:rsid w:val="00946735"/>
     <w:pPr>
       <w:pBdr>
-        <w:top w:val="single" w:color="0F4761" w:themeColor="accent1" w:themeShade="BF" w:sz="4" w:space="10"/>
-        <w:bottom w:val="single" w:color="0F4761" w:themeColor="accent1" w:themeShade="BF" w:sz="4" w:space="10"/>
+        <w:top w:val="single" w:sz="4" w:space="10" w:color="0F4761" w:themeColor="accent1" w:themeShade="BF"/>
+        <w:bottom w:val="single" w:sz="4" w:space="10" w:color="0F4761" w:themeColor="accent1" w:themeShade="BF"/>
       </w:pBdr>
       <w:spacing w:before="360" w:after="360"/>
       <w:ind w:left="864" w:right="864"/>
@@ -4642,7 +4345,7 @@
       <w:color w:val="0F4761" w:themeColor="accent1" w:themeShade="BF"/>
     </w:rPr>
   </w:style>
-  <w:style w:type="character" w:styleId="IntenseQuoteChar" w:customStyle="1">
+  <w:style w:type="character" w:customStyle="1" w:styleId="IntenseQuoteChar">
     <w:name w:val="Intense Quote Char"/>
     <w:basedOn w:val="DefaultParagraphFont"/>
     <w:link w:val="IntenseQuote"/>
@@ -4678,37 +4381,37 @@
       <w:spacing w:before="100" w:beforeAutospacing="1" w:after="100" w:afterAutospacing="1" w:line="240" w:lineRule="auto"/>
     </w:pPr>
     <w:rPr>
-      <w:rFonts w:ascii="Times New Roman" w:hAnsi="Times New Roman" w:eastAsia="Times New Roman" w:cs="Times New Roman"/>
+      <w:rFonts w:ascii="Times New Roman" w:eastAsia="Times New Roman" w:hAnsi="Times New Roman" w:cs="Times New Roman"/>
       <w:kern w:val="0"/>
       <w14:ligatures w14:val="none"/>
     </w:rPr>
   </w:style>
-  <w:style w:type="character" w:styleId="citation-699" w:customStyle="1">
+  <w:style w:type="character" w:customStyle="1" w:styleId="citation-699">
     <w:name w:val="citation-699"/>
     <w:basedOn w:val="DefaultParagraphFont"/>
     <w:rsid w:val="00946735"/>
   </w:style>
-  <w:style w:type="character" w:styleId="citation-767" w:customStyle="1">
+  <w:style w:type="character" w:customStyle="1" w:styleId="citation-767">
     <w:name w:val="citation-767"/>
     <w:basedOn w:val="DefaultParagraphFont"/>
     <w:rsid w:val="00946735"/>
   </w:style>
-  <w:style w:type="character" w:styleId="citation-1000" w:customStyle="1">
+  <w:style w:type="character" w:customStyle="1" w:styleId="citation-1000">
     <w:name w:val="citation-1000"/>
     <w:basedOn w:val="DefaultParagraphFont"/>
     <w:rsid w:val="00F62275"/>
   </w:style>
-  <w:style w:type="character" w:styleId="citation-999" w:customStyle="1">
+  <w:style w:type="character" w:customStyle="1" w:styleId="citation-999">
     <w:name w:val="citation-999"/>
     <w:basedOn w:val="DefaultParagraphFont"/>
     <w:rsid w:val="00F62275"/>
   </w:style>
-  <w:style w:type="character" w:styleId="citation-994" w:customStyle="1">
+  <w:style w:type="character" w:customStyle="1" w:styleId="citation-994">
     <w:name w:val="citation-994"/>
     <w:basedOn w:val="DefaultParagraphFont"/>
     <w:rsid w:val="00F62275"/>
   </w:style>
-  <w:style w:type="character" w:styleId="citation-993" w:customStyle="1">
+  <w:style w:type="character" w:customStyle="1" w:styleId="citation-993">
     <w:name w:val="citation-993"/>
     <w:basedOn w:val="DefaultParagraphFont"/>
     <w:rsid w:val="00F62275"/>
@@ -4717,7 +4420,7 @@
 </file>
 
 <file path=word/theme/theme1.xml><?xml version="1.0" encoding="utf-8"?>
-<a:theme xmlns:a="http://schemas.openxmlformats.org/drawingml/2006/main" xmlns:thm15="http://schemas.microsoft.com/office/thememl/2012/main" name="Office Theme">
+<a:theme xmlns:a="http://schemas.openxmlformats.org/drawingml/2006/main" name="Office Theme">
   <a:themeElements>
     <a:clrScheme name="Office">
       <a:dk1>

</xml_diff>